<commit_message>
TB 3.1-3.6 Tamil Final PDFs
</commit_message>
<xml_diff>
--- a/brAhmaNa/TB 3.1-3.6 Tamil Corrections.docx
+++ b/brAhmaNa/TB 3.1-3.6 Tamil Corrections.docx
@@ -9,7 +9,7 @@
         <w:rPr>
           <w:b/>
           <w:bCs/>
-          <w:sz w:val="28"/>
+          <w:sz w:val="32"/>
           <w:szCs w:val="32"/>
           <w:u w:val="single"/>
         </w:rPr>
@@ -18,43 +18,11 @@
         <w:rPr>
           <w:b/>
           <w:bCs/>
-          <w:sz w:val="28"/>
+          <w:sz w:val="32"/>
           <w:szCs w:val="32"/>
           <w:u w:val="single"/>
         </w:rPr>
-        <w:t xml:space="preserve">TaittirIya BrAhmaNam TB 3.1 – </w:t>
-      </w:r>
-      <w:proofErr w:type="gramStart"/>
-      <w:r>
-        <w:rPr>
-          <w:b/>
-          <w:bCs/>
-          <w:sz w:val="28"/>
-          <w:szCs w:val="32"/>
-          <w:u w:val="single"/>
-        </w:rPr>
-        <w:t>3.6  Book</w:t>
-      </w:r>
-      <w:proofErr w:type="gramEnd"/>
-      <w:r>
-        <w:rPr>
-          <w:b/>
-          <w:bCs/>
-          <w:sz w:val="28"/>
-          <w:szCs w:val="32"/>
-          <w:u w:val="single"/>
-        </w:rPr>
-        <w:t xml:space="preserve"> </w:t>
-      </w:r>
-      <w:r>
-        <w:rPr>
-          <w:b/>
-          <w:bCs/>
-          <w:sz w:val="28"/>
-          <w:szCs w:val="32"/>
-          <w:u w:val="single"/>
-        </w:rPr>
-        <w:t xml:space="preserve">- </w:t>
+        <w:t xml:space="preserve">TaittirIya BrAhmaNam TB 3.1 – 3.6  Book </w:t>
       </w:r>
       <w:r>
         <w:rPr>
@@ -64,28 +32,47 @@
           <w:szCs w:val="32"/>
           <w:u w:val="single"/>
         </w:rPr>
-        <w:t>Tamil</w:t>
+        <w:t>- Tamil</w:t>
       </w:r>
       <w:r>
         <w:rPr>
           <w:b/>
           <w:bCs/>
-          <w:sz w:val="28"/>
+          <w:sz w:val="32"/>
           <w:szCs w:val="32"/>
           <w:u w:val="single"/>
         </w:rPr>
-        <w:t xml:space="preserve"> Corrections – Observed till </w:t>
+        <w:t xml:space="preserve"> Corrections – </w:t>
       </w:r>
       <w:r>
         <w:rPr>
           <w:b/>
           <w:bCs/>
-          <w:sz w:val="28"/>
+          <w:sz w:val="32"/>
           <w:szCs w:val="32"/>
-          <w:highlight w:val="red"/>
           <w:u w:val="single"/>
         </w:rPr>
-        <w:t>?????</w:t>
+        <w:br/>
+      </w:r>
+      <w:r>
+        <w:rPr>
+          <w:b/>
+          <w:bCs/>
+          <w:sz w:val="32"/>
+          <w:szCs w:val="32"/>
+          <w:u w:val="single"/>
+        </w:rPr>
+        <w:t xml:space="preserve">Observed till </w:t>
+      </w:r>
+      <w:r>
+        <w:rPr>
+          <w:b/>
+          <w:bCs/>
+          <w:sz w:val="32"/>
+          <w:szCs w:val="32"/>
+          <w:u w:val="single"/>
+        </w:rPr>
+        <w:t>September 30,2024</w:t>
       </w:r>
     </w:p>
     <w:p>
@@ -141,12 +128,16 @@
               <w:spacing w:before="0" w:line="240" w:lineRule="auto"/>
               <w:jc w:val="center"/>
               <w:rPr>
+                <w:b/>
+                <w:bCs/>
                 <w:sz w:val="32"/>
                 <w:szCs w:val="32"/>
               </w:rPr>
             </w:pPr>
             <w:r>
               <w:rPr>
+                <w:b/>
+                <w:bCs/>
                 <w:sz w:val="32"/>
                 <w:szCs w:val="32"/>
               </w:rPr>
@@ -158,12 +149,16 @@
               <w:spacing w:before="0" w:line="240" w:lineRule="auto"/>
               <w:jc w:val="center"/>
               <w:rPr>
+                <w:b/>
+                <w:bCs/>
                 <w:sz w:val="32"/>
                 <w:szCs w:val="32"/>
               </w:rPr>
             </w:pPr>
             <w:r>
               <w:rPr>
+                <w:b/>
+                <w:bCs/>
                 <w:sz w:val="32"/>
                 <w:szCs w:val="32"/>
               </w:rPr>
@@ -180,12 +175,16 @@
               <w:spacing w:before="0" w:line="240" w:lineRule="auto"/>
               <w:jc w:val="center"/>
               <w:rPr>
+                <w:b/>
+                <w:bCs/>
                 <w:sz w:val="32"/>
                 <w:szCs w:val="32"/>
               </w:rPr>
             </w:pPr>
             <w:r>
               <w:rPr>
+                <w:b/>
+                <w:bCs/>
                 <w:sz w:val="32"/>
                 <w:szCs w:val="32"/>
               </w:rPr>
@@ -203,12 +202,16 @@
               <w:ind w:right="-18"/>
               <w:jc w:val="center"/>
               <w:rPr>
+                <w:b/>
+                <w:bCs/>
                 <w:sz w:val="32"/>
                 <w:szCs w:val="32"/>
               </w:rPr>
             </w:pPr>
             <w:r>
               <w:rPr>
+                <w:b/>
+                <w:bCs/>
                 <w:sz w:val="32"/>
                 <w:szCs w:val="32"/>
               </w:rPr>
@@ -221,12 +224,16 @@
               <w:ind w:right="-18"/>
               <w:jc w:val="center"/>
               <w:rPr>
+                <w:b/>
+                <w:bCs/>
                 <w:sz w:val="32"/>
                 <w:szCs w:val="32"/>
               </w:rPr>
             </w:pPr>
             <w:r>
               <w:rPr>
+                <w:b/>
+                <w:bCs/>
                 <w:sz w:val="32"/>
                 <w:szCs w:val="32"/>
               </w:rPr>
@@ -278,16 +285,16 @@
                 <w:szCs w:val="28"/>
                 <w:lang w:val="it-IT"/>
               </w:rPr>
-              <w:t>.</w:t>
-            </w:r>
-            <w:r>
-              <w:rPr>
-                <w:b/>
-                <w:sz w:val="28"/>
-                <w:szCs w:val="28"/>
-                <w:lang w:val="it-IT"/>
-              </w:rPr>
-              <w:t>3.2</w:t>
+              <w:t>.1.1</w:t>
+            </w:r>
+            <w:r>
+              <w:rPr>
+                <w:b/>
+                <w:sz w:val="28"/>
+                <w:szCs w:val="28"/>
+                <w:lang w:val="it-IT"/>
+              </w:rPr>
+              <w:t>1</w:t>
             </w:r>
           </w:p>
           <w:p>
@@ -325,7 +332,7 @@
                 <w:szCs w:val="28"/>
                 <w:lang w:val="it-IT"/>
               </w:rPr>
-              <w:t>4</w:t>
+              <w:t>1</w:t>
             </w:r>
           </w:p>
           <w:p>
@@ -345,16 +352,16 @@
                 <w:szCs w:val="28"/>
                 <w:lang w:val="it-IT"/>
               </w:rPr>
-              <w:t xml:space="preserve">Dasini No. - </w:t>
-            </w:r>
-            <w:r>
-              <w:rPr>
-                <w:b/>
-                <w:sz w:val="28"/>
-                <w:szCs w:val="28"/>
-                <w:lang w:val="it-IT"/>
-              </w:rPr>
-              <w:t>25</w:t>
+              <w:t>Dasini No. - 1</w:t>
+            </w:r>
+            <w:r>
+              <w:rPr>
+                <w:b/>
+                <w:sz w:val="28"/>
+                <w:szCs w:val="28"/>
+                <w:lang w:val="it-IT"/>
+              </w:rPr>
+              <w:t>1</w:t>
             </w:r>
           </w:p>
         </w:tc>
@@ -371,34 +378,95 @@
               <w:spacing w:before="0" w:line="240" w:lineRule="auto"/>
               <w:ind w:left="-79" w:right="437"/>
               <w:rPr>
-                <w:rFonts w:ascii="BRH Devanagari Extra" w:hAnsi="BRH Devanagari Extra" w:cs="BRH Devanagari Extra"/>
+                <w:rFonts w:ascii="BRH Malayalam Extra" w:eastAsia="Times New Roman" w:hAnsi="BRH Malayalam Extra" w:cs="BRH Malayalam Extra"/>
                 <w:sz w:val="40"/>
                 <w:szCs w:val="40"/>
-                <w:lang w:val="it-IT"/>
-              </w:rPr>
-            </w:pPr>
-            <w:r>
-              <w:rPr>
-                <w:rFonts w:ascii="Latha" w:hAnsi="Latha" w:cs="Latha"/>
-                <w:sz w:val="28"/>
-                <w:szCs w:val="28"/>
-                <w:cs/>
-                <w:lang w:bidi="ta-IN"/>
-              </w:rPr>
-              <w:t>உது</w:t>
-            </w:r>
-            <w:r>
-              <w:rPr>
-                <w:rFonts w:ascii="BRH Tamil Tab Extra" w:hAnsi="BRH Tamil Tab Extra" w:cs="Latha"/>
-                <w:b/>
-                <w:sz w:val="32"/>
-                <w:szCs w:val="28"/>
+                <w:lang w:val="it-IT" w:eastAsia="en-IN" w:bidi="ml-IN"/>
+              </w:rPr>
+            </w:pPr>
+            <w:r>
+              <w:rPr>
+                <w:rFonts w:ascii="Latha" w:hAnsi="Latha" w:cs="Latha"/>
+                <w:sz w:val="28"/>
+                <w:szCs w:val="28"/>
+                <w:cs/>
+                <w:lang w:bidi="ta-IN"/>
+              </w:rPr>
+              <w:t>தன்னோ</w:t>
+            </w:r>
+            <w:r>
+              <w:rPr>
+                <w:rFonts w:ascii="BRH Tamil Tab Extra" w:hAnsi="BRH Tamil Tab Extra" w:cs="Latha"/>
+                <w:b/>
+                <w:sz w:val="36"/>
+                <w:szCs w:val="28"/>
+                <w:lang w:val="it-IT"/>
+              </w:rPr>
+              <w:t>†</w:t>
+            </w:r>
+            <w:r>
+              <w:rPr>
+                <w:rFonts w:ascii="Latha" w:hAnsi="Latha" w:cs="Latha"/>
+                <w:sz w:val="28"/>
+                <w:szCs w:val="28"/>
+                <w:lang w:val="it-IT"/>
+              </w:rPr>
+              <w:t xml:space="preserve"> </w:t>
+            </w:r>
+            <w:r>
+              <w:rPr>
+                <w:rFonts w:ascii="Latha" w:hAnsi="Latha" w:cs="Latha"/>
+                <w:sz w:val="28"/>
+                <w:szCs w:val="28"/>
+                <w:cs/>
+                <w:lang w:bidi="ta-IN"/>
+              </w:rPr>
+              <w:t>வா</w:t>
+            </w:r>
+            <w:r>
+              <w:rPr>
+                <w:rFonts w:ascii="BRH Tamil Tab Extra" w:hAnsi="BRH Tamil Tab Extra" w:cs="Latha"/>
+                <w:b/>
+                <w:sz w:val="32"/>
+                <w:szCs w:val="28"/>
+                <w:lang w:val="it-IT"/>
               </w:rPr>
               <w:t>…</w:t>
             </w:r>
             <w:r>
               <w:rPr>
                 <w:rFonts w:ascii="Latha" w:hAnsi="Latha" w:cs="Latha"/>
+                <w:sz w:val="28"/>
+                <w:szCs w:val="28"/>
+                <w:highlight w:val="yellow"/>
+                <w:cs/>
+                <w:lang w:bidi="ta-IN"/>
+              </w:rPr>
+              <w:t>ய</w:t>
+            </w:r>
+            <w:r>
+              <w:rPr>
+                <w:rFonts w:ascii="Latha" w:hAnsi="Latha" w:cs="Latha"/>
+                <w:sz w:val="28"/>
+                <w:szCs w:val="28"/>
+                <w:cs/>
+                <w:lang w:bidi="ta-IN"/>
+              </w:rPr>
+              <w:t>ஸ்தது</w:t>
+            </w:r>
+            <w:r>
+              <w:rPr>
+                <w:rFonts w:ascii="BRH Tamil Tab Extra" w:hAnsi="BRH Tamil Tab Extra" w:cs="Latha"/>
+                <w:b/>
+                <w:sz w:val="32"/>
+                <w:szCs w:val="28"/>
+                <w:lang w:val="it-IT"/>
+              </w:rPr>
+              <w:t>…</w:t>
+            </w:r>
+            <w:r>
+              <w:rPr>
+                <w:rFonts w:ascii="Latha" w:hAnsi="Latha" w:cs="Latha"/>
                 <w:b/>
                 <w:bCs/>
                 <w:position w:val="-12"/>
@@ -414,21 +482,10 @@
                 <w:rFonts w:ascii="Latha" w:hAnsi="Latha" w:cs="Latha"/>
                 <w:sz w:val="28"/>
                 <w:szCs w:val="28"/>
-                <w:highlight w:val="yellow"/>
-                <w:cs/>
-                <w:lang w:bidi="ta-IN"/>
-              </w:rPr>
-              <w:t>ஸ்த்ரி</w:t>
-            </w:r>
-            <w:r>
-              <w:rPr>
-                <w:rFonts w:ascii="Latha" w:hAnsi="Latha" w:cs="Latha"/>
-                <w:sz w:val="28"/>
-                <w:szCs w:val="28"/>
-                <w:cs/>
-                <w:lang w:bidi="ta-IN"/>
-              </w:rPr>
-              <w:t>யா</w:t>
+                <w:cs/>
+                <w:lang w:bidi="ta-IN"/>
+              </w:rPr>
+              <w:t xml:space="preserve"> நிஷ்ட்யா</w:t>
             </w:r>
             <w:r>
               <w:rPr>
@@ -436,39 +493,61 @@
                 <w:b/>
                 <w:sz w:val="36"/>
                 <w:szCs w:val="28"/>
-              </w:rPr>
-              <w:t>‡</w:t>
-            </w:r>
-            <w:r>
-              <w:rPr>
-                <w:rFonts w:ascii="Latha" w:hAnsi="Latha" w:cs="Latha"/>
-                <w:b/>
-                <w:bCs/>
-                <w:sz w:val="32"/>
-                <w:szCs w:val="32"/>
-                <w:cs/>
-                <w:lang w:bidi="ta-IN"/>
-              </w:rPr>
-              <w:t>:</w:t>
-            </w:r>
-            <w:r>
-              <w:rPr>
-                <w:rFonts w:ascii="Latha" w:hAnsi="Latha" w:cs="Latha"/>
-                <w:sz w:val="28"/>
-                <w:szCs w:val="28"/>
-                <w:cs/>
-                <w:lang w:bidi="ta-IN"/>
-              </w:rPr>
-              <w:t xml:space="preserve"> ஸசதே</w:t>
-            </w:r>
-            <w:r>
-              <w:rPr>
-                <w:rFonts w:ascii="BRH Tamil Tab Extra" w:hAnsi="BRH Tamil Tab Extra" w:cs="Latha"/>
-                <w:b/>
-                <w:sz w:val="32"/>
-                <w:szCs w:val="28"/>
-              </w:rPr>
-              <w:t>…</w:t>
+                <w:lang w:val="it-IT"/>
+              </w:rPr>
+              <w:t>†</w:t>
+            </w:r>
+            <w:r>
+              <w:rPr>
+                <w:rFonts w:ascii="Latha" w:hAnsi="Latha" w:cs="Latha"/>
+                <w:sz w:val="28"/>
+                <w:szCs w:val="28"/>
+                <w:lang w:val="it-IT"/>
+              </w:rPr>
+              <w:t xml:space="preserve"> </w:t>
+            </w:r>
+            <w:r>
+              <w:rPr>
+                <w:rFonts w:ascii="Latha" w:hAnsi="Latha" w:cs="Latha"/>
+                <w:sz w:val="28"/>
+                <w:szCs w:val="28"/>
+                <w:cs/>
+                <w:lang w:bidi="ta-IN"/>
+              </w:rPr>
+              <w:t>ஶ்</w:t>
+            </w:r>
+            <w:r>
+              <w:rPr>
+                <w:rFonts w:ascii="Latha" w:hAnsi="Latha" w:cs="Latha"/>
+                <w:b/>
+                <w:bCs/>
+                <w:i/>
+                <w:iCs/>
+                <w:sz w:val="28"/>
+                <w:szCs w:val="28"/>
+                <w:cs/>
+                <w:lang w:bidi="ta-IN"/>
+              </w:rPr>
+              <w:t>ரு</w:t>
+            </w:r>
+            <w:r>
+              <w:rPr>
+                <w:rFonts w:ascii="Latha" w:hAnsi="Latha" w:cs="Latha"/>
+                <w:sz w:val="28"/>
+                <w:szCs w:val="28"/>
+                <w:cs/>
+                <w:lang w:bidi="ta-IN"/>
+              </w:rPr>
+              <w:t xml:space="preserve">ணோது </w:t>
+            </w:r>
+            <w:r>
+              <w:rPr>
+                <w:rFonts w:ascii="Latha" w:hAnsi="Latha" w:cs="Latha"/>
+                <w:sz w:val="28"/>
+                <w:szCs w:val="28"/>
+                <w:lang w:val="it-IT"/>
+              </w:rPr>
+              <w:t xml:space="preserve">| </w:t>
             </w:r>
           </w:p>
         </w:tc>
@@ -485,33 +564,95 @@
               <w:spacing w:before="0" w:line="240" w:lineRule="auto"/>
               <w:ind w:left="-79" w:right="437"/>
               <w:rPr>
-                <w:rFonts w:ascii="BRH Devanagari Extra" w:hAnsi="BRH Devanagari Extra" w:cs="BRH Devanagari Extra"/>
+                <w:rFonts w:ascii="BRH Malayalam Extra" w:eastAsia="Times New Roman" w:hAnsi="BRH Malayalam Extra" w:cs="BRH Malayalam Extra"/>
                 <w:sz w:val="40"/>
                 <w:szCs w:val="40"/>
-                <w:lang w:val="it-IT"/>
-              </w:rPr>
-            </w:pPr>
-            <w:r>
-              <w:rPr>
-                <w:rFonts w:ascii="Latha" w:hAnsi="Latha" w:cs="Latha"/>
-                <w:sz w:val="28"/>
-                <w:szCs w:val="28"/>
-                <w:cs/>
-                <w:lang w:bidi="ta-IN"/>
-              </w:rPr>
-              <w:t>உது</w:t>
-            </w:r>
-            <w:r>
-              <w:rPr>
-                <w:rFonts w:ascii="BRH Tamil Tab Extra" w:hAnsi="BRH Tamil Tab Extra" w:cs="Latha"/>
-                <w:b/>
-                <w:sz w:val="32"/>
-                <w:szCs w:val="28"/>
+                <w:lang w:val="it-IT" w:eastAsia="en-IN" w:bidi="ml-IN"/>
+              </w:rPr>
+            </w:pPr>
+            <w:r>
+              <w:rPr>
+                <w:rFonts w:ascii="Latha" w:hAnsi="Latha" w:cs="Latha"/>
+                <w:sz w:val="28"/>
+                <w:szCs w:val="28"/>
+                <w:cs/>
+                <w:lang w:bidi="ta-IN"/>
+              </w:rPr>
+              <w:t>தன்னோ</w:t>
+            </w:r>
+            <w:r>
+              <w:rPr>
+                <w:rFonts w:ascii="BRH Tamil Tab Extra" w:hAnsi="BRH Tamil Tab Extra" w:cs="Latha"/>
+                <w:b/>
+                <w:sz w:val="36"/>
+                <w:szCs w:val="28"/>
+                <w:lang w:val="it-IT"/>
+              </w:rPr>
+              <w:t>†</w:t>
+            </w:r>
+            <w:r>
+              <w:rPr>
+                <w:rFonts w:ascii="Latha" w:hAnsi="Latha" w:cs="Latha"/>
+                <w:sz w:val="28"/>
+                <w:szCs w:val="28"/>
+                <w:lang w:val="it-IT"/>
+              </w:rPr>
+              <w:t xml:space="preserve"> </w:t>
+            </w:r>
+            <w:r>
+              <w:rPr>
+                <w:rFonts w:ascii="Latha" w:hAnsi="Latha" w:cs="Latha"/>
+                <w:sz w:val="28"/>
+                <w:szCs w:val="28"/>
+                <w:cs/>
+                <w:lang w:bidi="ta-IN"/>
+              </w:rPr>
+              <w:t>வா</w:t>
+            </w:r>
+            <w:r>
+              <w:rPr>
+                <w:rFonts w:ascii="BRH Tamil Tab Extra" w:hAnsi="BRH Tamil Tab Extra" w:cs="Latha"/>
+                <w:b/>
+                <w:sz w:val="32"/>
+                <w:szCs w:val="28"/>
+                <w:lang w:val="it-IT"/>
               </w:rPr>
               <w:t>…</w:t>
             </w:r>
             <w:r>
               <w:rPr>
+                <w:rFonts w:ascii="BRH Tamil Tab Extra" w:hAnsi="BRH Tamil Tab Extra" w:cs="Latha"/>
+                <w:b/>
+                <w:sz w:val="32"/>
+                <w:szCs w:val="28"/>
+                <w:highlight w:val="green"/>
+                <w:cs/>
+                <w:lang w:bidi="ta-IN"/>
+              </w:rPr>
+              <w:t>யு</w:t>
+            </w:r>
+            <w:r>
+              <w:rPr>
+                <w:rFonts w:ascii="Latha" w:hAnsi="Latha" w:cs="Latha"/>
+                <w:sz w:val="28"/>
+                <w:szCs w:val="28"/>
+                <w:cs/>
+                <w:lang w:bidi="ta-IN"/>
+              </w:rPr>
+              <w:t>ஸ்தது</w:t>
+            </w:r>
+            <w:r>
+              <w:rPr>
+                <w:rFonts w:ascii="BRH Tamil Tab Extra" w:hAnsi="BRH Tamil Tab Extra" w:cs="Latha"/>
+                <w:b/>
+                <w:sz w:val="32"/>
+                <w:szCs w:val="28"/>
+                <w:lang w:val="it-IT"/>
+              </w:rPr>
+              <w:t>…</w:t>
+            </w:r>
+            <w:r>
+              <w:rPr>
                 <w:rFonts w:ascii="Latha" w:hAnsi="Latha" w:cs="Latha"/>
                 <w:b/>
                 <w:bCs/>
@@ -528,21 +669,10 @@
                 <w:rFonts w:ascii="Latha" w:hAnsi="Latha" w:cs="Latha"/>
                 <w:sz w:val="28"/>
                 <w:szCs w:val="28"/>
-                <w:highlight w:val="green"/>
-                <w:cs/>
-                <w:lang w:bidi="ta-IN"/>
-              </w:rPr>
-              <w:t>ஸ்ரி</w:t>
-            </w:r>
-            <w:r>
-              <w:rPr>
-                <w:rFonts w:ascii="Latha" w:hAnsi="Latha" w:cs="Latha"/>
-                <w:sz w:val="28"/>
-                <w:szCs w:val="28"/>
-                <w:cs/>
-                <w:lang w:bidi="ta-IN"/>
-              </w:rPr>
-              <w:t>யா</w:t>
+                <w:cs/>
+                <w:lang w:bidi="ta-IN"/>
+              </w:rPr>
+              <w:t xml:space="preserve"> நிஷ்ட்யா</w:t>
             </w:r>
             <w:r>
               <w:rPr>
@@ -550,39 +680,61 @@
                 <w:b/>
                 <w:sz w:val="36"/>
                 <w:szCs w:val="28"/>
-              </w:rPr>
-              <w:t>‡</w:t>
-            </w:r>
-            <w:r>
-              <w:rPr>
-                <w:rFonts w:ascii="Latha" w:hAnsi="Latha" w:cs="Latha"/>
-                <w:b/>
-                <w:bCs/>
-                <w:sz w:val="32"/>
-                <w:szCs w:val="32"/>
-                <w:cs/>
-                <w:lang w:bidi="ta-IN"/>
-              </w:rPr>
-              <w:t>:</w:t>
-            </w:r>
-            <w:r>
-              <w:rPr>
-                <w:rFonts w:ascii="Latha" w:hAnsi="Latha" w:cs="Latha"/>
-                <w:sz w:val="28"/>
-                <w:szCs w:val="28"/>
-                <w:cs/>
-                <w:lang w:bidi="ta-IN"/>
-              </w:rPr>
-              <w:t xml:space="preserve"> ஸசதே</w:t>
-            </w:r>
-            <w:r>
-              <w:rPr>
-                <w:rFonts w:ascii="BRH Tamil Tab Extra" w:hAnsi="BRH Tamil Tab Extra" w:cs="Latha"/>
-                <w:b/>
-                <w:sz w:val="32"/>
-                <w:szCs w:val="28"/>
-              </w:rPr>
-              <w:t>…</w:t>
+                <w:lang w:val="it-IT"/>
+              </w:rPr>
+              <w:t>†</w:t>
+            </w:r>
+            <w:r>
+              <w:rPr>
+                <w:rFonts w:ascii="Latha" w:hAnsi="Latha" w:cs="Latha"/>
+                <w:sz w:val="28"/>
+                <w:szCs w:val="28"/>
+                <w:lang w:val="it-IT"/>
+              </w:rPr>
+              <w:t xml:space="preserve"> </w:t>
+            </w:r>
+            <w:r>
+              <w:rPr>
+                <w:rFonts w:ascii="Latha" w:hAnsi="Latha" w:cs="Latha"/>
+                <w:sz w:val="28"/>
+                <w:szCs w:val="28"/>
+                <w:cs/>
+                <w:lang w:bidi="ta-IN"/>
+              </w:rPr>
+              <w:t>ஶ்</w:t>
+            </w:r>
+            <w:r>
+              <w:rPr>
+                <w:rFonts w:ascii="Latha" w:hAnsi="Latha" w:cs="Latha"/>
+                <w:b/>
+                <w:bCs/>
+                <w:i/>
+                <w:iCs/>
+                <w:sz w:val="28"/>
+                <w:szCs w:val="28"/>
+                <w:cs/>
+                <w:lang w:bidi="ta-IN"/>
+              </w:rPr>
+              <w:t>ரு</w:t>
+            </w:r>
+            <w:r>
+              <w:rPr>
+                <w:rFonts w:ascii="Latha" w:hAnsi="Latha" w:cs="Latha"/>
+                <w:sz w:val="28"/>
+                <w:szCs w:val="28"/>
+                <w:cs/>
+                <w:lang w:bidi="ta-IN"/>
+              </w:rPr>
+              <w:t xml:space="preserve">ணோது </w:t>
+            </w:r>
+            <w:r>
+              <w:rPr>
+                <w:rFonts w:ascii="Latha" w:hAnsi="Latha" w:cs="Latha"/>
+                <w:sz w:val="28"/>
+                <w:szCs w:val="28"/>
+                <w:lang w:val="it-IT"/>
+              </w:rPr>
+              <w:t xml:space="preserve">| </w:t>
             </w:r>
           </w:p>
         </w:tc>
@@ -630,16 +782,16 @@
                 <w:szCs w:val="28"/>
                 <w:lang w:val="it-IT"/>
               </w:rPr>
-              <w:t>.1.1</w:t>
-            </w:r>
-            <w:r>
-              <w:rPr>
-                <w:b/>
-                <w:sz w:val="28"/>
-                <w:szCs w:val="28"/>
-                <w:lang w:val="it-IT"/>
-              </w:rPr>
-              <w:t>1</w:t>
+              <w:t>.</w:t>
+            </w:r>
+            <w:r>
+              <w:rPr>
+                <w:b/>
+                <w:sz w:val="28"/>
+                <w:szCs w:val="28"/>
+                <w:lang w:val="it-IT"/>
+              </w:rPr>
+              <w:t>3.2</w:t>
             </w:r>
           </w:p>
           <w:p>
@@ -677,7 +829,7 @@
                 <w:szCs w:val="28"/>
                 <w:lang w:val="it-IT"/>
               </w:rPr>
-              <w:t>1</w:t>
+              <w:t>4</w:t>
             </w:r>
           </w:p>
           <w:p>
@@ -697,16 +849,16 @@
                 <w:szCs w:val="28"/>
                 <w:lang w:val="it-IT"/>
               </w:rPr>
-              <w:t>Dasini No. - 1</w:t>
-            </w:r>
-            <w:r>
-              <w:rPr>
-                <w:b/>
-                <w:sz w:val="28"/>
-                <w:szCs w:val="28"/>
-                <w:lang w:val="it-IT"/>
-              </w:rPr>
-              <w:t>1</w:t>
+              <w:t xml:space="preserve">Dasini No. - </w:t>
+            </w:r>
+            <w:r>
+              <w:rPr>
+                <w:b/>
+                <w:sz w:val="28"/>
+                <w:szCs w:val="28"/>
+                <w:lang w:val="it-IT"/>
+              </w:rPr>
+              <w:t>25</w:t>
             </w:r>
           </w:p>
         </w:tc>
@@ -723,21 +875,64 @@
               <w:spacing w:before="0" w:line="240" w:lineRule="auto"/>
               <w:ind w:left="-79" w:right="437"/>
               <w:rPr>
-                <w:rFonts w:ascii="BRH Malayalam Extra" w:eastAsia="Times New Roman" w:hAnsi="BRH Malayalam Extra" w:cs="BRH Malayalam Extra"/>
+                <w:rFonts w:ascii="BRH Devanagari Extra" w:hAnsi="BRH Devanagari Extra" w:cs="BRH Devanagari Extra"/>
                 <w:sz w:val="40"/>
                 <w:szCs w:val="40"/>
-                <w:lang w:val="it-IT" w:eastAsia="en-IN" w:bidi="ml-IN"/>
-              </w:rPr>
-            </w:pPr>
-            <w:r>
-              <w:rPr>
-                <w:rFonts w:ascii="Latha" w:hAnsi="Latha" w:cs="Latha"/>
-                <w:sz w:val="28"/>
-                <w:szCs w:val="28"/>
-                <w:cs/>
-                <w:lang w:bidi="ta-IN"/>
-              </w:rPr>
-              <w:t>தன்னோ</w:t>
+                <w:lang w:val="it-IT"/>
+              </w:rPr>
+            </w:pPr>
+            <w:r>
+              <w:rPr>
+                <w:rFonts w:ascii="Latha" w:hAnsi="Latha" w:cs="Latha"/>
+                <w:sz w:val="28"/>
+                <w:szCs w:val="28"/>
+                <w:cs/>
+                <w:lang w:bidi="ta-IN"/>
+              </w:rPr>
+              <w:t>உது</w:t>
+            </w:r>
+            <w:r>
+              <w:rPr>
+                <w:rFonts w:ascii="BRH Tamil Tab Extra" w:hAnsi="BRH Tamil Tab Extra" w:cs="Latha"/>
+                <w:b/>
+                <w:sz w:val="32"/>
+                <w:szCs w:val="28"/>
+              </w:rPr>
+              <w:t>…</w:t>
+            </w:r>
+            <w:r>
+              <w:rPr>
+                <w:rFonts w:ascii="Latha" w:hAnsi="Latha" w:cs="Latha"/>
+                <w:b/>
+                <w:bCs/>
+                <w:position w:val="-12"/>
+                <w:sz w:val="28"/>
+                <w:szCs w:val="28"/>
+                <w:cs/>
+                <w:lang w:bidi="ta-IN"/>
+              </w:rPr>
+              <w:t>3</w:t>
+            </w:r>
+            <w:r>
+              <w:rPr>
+                <w:rFonts w:ascii="Latha" w:hAnsi="Latha" w:cs="Latha"/>
+                <w:sz w:val="28"/>
+                <w:szCs w:val="28"/>
+                <w:highlight w:val="yellow"/>
+                <w:cs/>
+                <w:lang w:bidi="ta-IN"/>
+              </w:rPr>
+              <w:t>ஸ்த்ரி</w:t>
+            </w:r>
+            <w:r>
+              <w:rPr>
+                <w:rFonts w:ascii="Latha" w:hAnsi="Latha" w:cs="Latha"/>
+                <w:sz w:val="28"/>
+                <w:szCs w:val="28"/>
+                <w:cs/>
+                <w:lang w:bidi="ta-IN"/>
+              </w:rPr>
+              <w:t>யா</w:t>
             </w:r>
             <w:r>
               <w:rPr>
@@ -745,154 +940,39 @@
                 <w:b/>
                 <w:sz w:val="36"/>
                 <w:szCs w:val="28"/>
-                <w:lang w:val="it-IT"/>
-              </w:rPr>
-              <w:t>†</w:t>
-            </w:r>
-            <w:r>
-              <w:rPr>
-                <w:rFonts w:ascii="Latha" w:hAnsi="Latha" w:cs="Latha"/>
-                <w:sz w:val="28"/>
-                <w:szCs w:val="28"/>
-                <w:lang w:val="it-IT"/>
-              </w:rPr>
-              <w:t xml:space="preserve"> </w:t>
-            </w:r>
-            <w:r>
-              <w:rPr>
-                <w:rFonts w:ascii="Latha" w:hAnsi="Latha" w:cs="Latha"/>
-                <w:sz w:val="28"/>
-                <w:szCs w:val="28"/>
-                <w:cs/>
-                <w:lang w:bidi="ta-IN"/>
-              </w:rPr>
-              <w:t>வா</w:t>
-            </w:r>
-            <w:r>
-              <w:rPr>
-                <w:rFonts w:ascii="BRH Tamil Tab Extra" w:hAnsi="BRH Tamil Tab Extra" w:cs="Latha"/>
-                <w:b/>
-                <w:sz w:val="32"/>
-                <w:szCs w:val="28"/>
-                <w:lang w:val="it-IT"/>
+              </w:rPr>
+              <w:t>‡</w:t>
+            </w:r>
+            <w:r>
+              <w:rPr>
+                <w:rFonts w:ascii="Latha" w:hAnsi="Latha" w:cs="Latha"/>
+                <w:b/>
+                <w:bCs/>
+                <w:sz w:val="32"/>
+                <w:szCs w:val="32"/>
+                <w:cs/>
+                <w:lang w:bidi="ta-IN"/>
+              </w:rPr>
+              <w:t>:</w:t>
+            </w:r>
+            <w:r>
+              <w:rPr>
+                <w:rFonts w:ascii="Latha" w:hAnsi="Latha" w:cs="Latha"/>
+                <w:sz w:val="28"/>
+                <w:szCs w:val="28"/>
+                <w:cs/>
+                <w:lang w:bidi="ta-IN"/>
+              </w:rPr>
+              <w:t xml:space="preserve"> ஸசதே</w:t>
+            </w:r>
+            <w:r>
+              <w:rPr>
+                <w:rFonts w:ascii="BRH Tamil Tab Extra" w:hAnsi="BRH Tamil Tab Extra" w:cs="Latha"/>
+                <w:b/>
+                <w:sz w:val="32"/>
+                <w:szCs w:val="28"/>
               </w:rPr>
               <w:t>…</w:t>
-            </w:r>
-            <w:r>
-              <w:rPr>
-                <w:rFonts w:ascii="Latha" w:hAnsi="Latha" w:cs="Latha"/>
-                <w:sz w:val="28"/>
-                <w:szCs w:val="28"/>
-                <w:highlight w:val="yellow"/>
-                <w:cs/>
-                <w:lang w:bidi="ta-IN"/>
-              </w:rPr>
-              <w:t>ய</w:t>
-            </w:r>
-            <w:r>
-              <w:rPr>
-                <w:rFonts w:ascii="Latha" w:hAnsi="Latha" w:cs="Latha"/>
-                <w:sz w:val="28"/>
-                <w:szCs w:val="28"/>
-                <w:cs/>
-                <w:lang w:bidi="ta-IN"/>
-              </w:rPr>
-              <w:t>ஸ்தது</w:t>
-            </w:r>
-            <w:r>
-              <w:rPr>
-                <w:rFonts w:ascii="BRH Tamil Tab Extra" w:hAnsi="BRH Tamil Tab Extra" w:cs="Latha"/>
-                <w:b/>
-                <w:sz w:val="32"/>
-                <w:szCs w:val="28"/>
-                <w:lang w:val="it-IT"/>
-              </w:rPr>
-              <w:t>…</w:t>
-            </w:r>
-            <w:r>
-              <w:rPr>
-                <w:rFonts w:ascii="Latha" w:hAnsi="Latha" w:cs="Latha"/>
-                <w:b/>
-                <w:bCs/>
-                <w:position w:val="-12"/>
-                <w:sz w:val="28"/>
-                <w:szCs w:val="28"/>
-                <w:cs/>
-                <w:lang w:bidi="ta-IN"/>
-              </w:rPr>
-              <w:t>3</w:t>
-            </w:r>
-            <w:r>
-              <w:rPr>
-                <w:rFonts w:ascii="Latha" w:hAnsi="Latha" w:cs="Latha"/>
-                <w:sz w:val="28"/>
-                <w:szCs w:val="28"/>
-                <w:cs/>
-                <w:lang w:bidi="ta-IN"/>
-              </w:rPr>
-              <w:t xml:space="preserve"> நிஷ்ட்யா</w:t>
-            </w:r>
-            <w:r>
-              <w:rPr>
-                <w:rFonts w:ascii="BRH Tamil Tab Extra" w:hAnsi="BRH Tamil Tab Extra" w:cs="Latha"/>
-                <w:b/>
-                <w:sz w:val="36"/>
-                <w:szCs w:val="28"/>
-                <w:lang w:val="it-IT"/>
-              </w:rPr>
-              <w:t>†</w:t>
-            </w:r>
-            <w:r>
-              <w:rPr>
-                <w:rFonts w:ascii="Latha" w:hAnsi="Latha" w:cs="Latha"/>
-                <w:sz w:val="28"/>
-                <w:szCs w:val="28"/>
-                <w:lang w:val="it-IT"/>
-              </w:rPr>
-              <w:t xml:space="preserve"> </w:t>
-            </w:r>
-            <w:r>
-              <w:rPr>
-                <w:rFonts w:ascii="Latha" w:hAnsi="Latha" w:cs="Latha"/>
-                <w:sz w:val="28"/>
-                <w:szCs w:val="28"/>
-                <w:cs/>
-                <w:lang w:bidi="ta-IN"/>
-              </w:rPr>
-              <w:t>ஶ்</w:t>
-            </w:r>
-            <w:r>
-              <w:rPr>
-                <w:rFonts w:ascii="Latha" w:hAnsi="Latha" w:cs="Latha"/>
-                <w:b/>
-                <w:bCs/>
-                <w:i/>
-                <w:iCs/>
-                <w:sz w:val="28"/>
-                <w:szCs w:val="28"/>
-                <w:cs/>
-                <w:lang w:bidi="ta-IN"/>
-              </w:rPr>
-              <w:t>ரு</w:t>
-            </w:r>
-            <w:r>
-              <w:rPr>
-                <w:rFonts w:ascii="Latha" w:hAnsi="Latha" w:cs="Latha"/>
-                <w:sz w:val="28"/>
-                <w:szCs w:val="28"/>
-                <w:cs/>
-                <w:lang w:bidi="ta-IN"/>
-              </w:rPr>
-              <w:t xml:space="preserve">ணோது </w:t>
-            </w:r>
-            <w:r>
-              <w:rPr>
-                <w:rFonts w:ascii="Latha" w:hAnsi="Latha" w:cs="Latha"/>
-                <w:sz w:val="28"/>
-                <w:szCs w:val="28"/>
-                <w:lang w:val="it-IT"/>
-              </w:rPr>
-              <w:t xml:space="preserve">| </w:t>
             </w:r>
           </w:p>
         </w:tc>
@@ -909,21 +989,64 @@
               <w:spacing w:before="0" w:line="240" w:lineRule="auto"/>
               <w:ind w:left="-79" w:right="437"/>
               <w:rPr>
-                <w:rFonts w:ascii="BRH Malayalam Extra" w:eastAsia="Times New Roman" w:hAnsi="BRH Malayalam Extra" w:cs="BRH Malayalam Extra"/>
+                <w:rFonts w:ascii="BRH Devanagari Extra" w:hAnsi="BRH Devanagari Extra" w:cs="BRH Devanagari Extra"/>
                 <w:sz w:val="40"/>
                 <w:szCs w:val="40"/>
-                <w:lang w:val="it-IT" w:eastAsia="en-IN" w:bidi="ml-IN"/>
-              </w:rPr>
-            </w:pPr>
-            <w:r>
-              <w:rPr>
-                <w:rFonts w:ascii="Latha" w:hAnsi="Latha" w:cs="Latha"/>
-                <w:sz w:val="28"/>
-                <w:szCs w:val="28"/>
-                <w:cs/>
-                <w:lang w:bidi="ta-IN"/>
-              </w:rPr>
-              <w:t>தன்னோ</w:t>
+                <w:lang w:val="it-IT"/>
+              </w:rPr>
+            </w:pPr>
+            <w:r>
+              <w:rPr>
+                <w:rFonts w:ascii="Latha" w:hAnsi="Latha" w:cs="Latha"/>
+                <w:sz w:val="28"/>
+                <w:szCs w:val="28"/>
+                <w:cs/>
+                <w:lang w:bidi="ta-IN"/>
+              </w:rPr>
+              <w:t>உது</w:t>
+            </w:r>
+            <w:r>
+              <w:rPr>
+                <w:rFonts w:ascii="BRH Tamil Tab Extra" w:hAnsi="BRH Tamil Tab Extra" w:cs="Latha"/>
+                <w:b/>
+                <w:sz w:val="32"/>
+                <w:szCs w:val="28"/>
+              </w:rPr>
+              <w:t>…</w:t>
+            </w:r>
+            <w:r>
+              <w:rPr>
+                <w:rFonts w:ascii="Latha" w:hAnsi="Latha" w:cs="Latha"/>
+                <w:b/>
+                <w:bCs/>
+                <w:position w:val="-12"/>
+                <w:sz w:val="28"/>
+                <w:szCs w:val="28"/>
+                <w:cs/>
+                <w:lang w:bidi="ta-IN"/>
+              </w:rPr>
+              <w:t>3</w:t>
+            </w:r>
+            <w:r>
+              <w:rPr>
+                <w:rFonts w:ascii="Latha" w:hAnsi="Latha" w:cs="Latha"/>
+                <w:sz w:val="28"/>
+                <w:szCs w:val="28"/>
+                <w:highlight w:val="green"/>
+                <w:cs/>
+                <w:lang w:bidi="ta-IN"/>
+              </w:rPr>
+              <w:t>ஸ்ரி</w:t>
+            </w:r>
+            <w:r>
+              <w:rPr>
+                <w:rFonts w:ascii="Latha" w:hAnsi="Latha" w:cs="Latha"/>
+                <w:sz w:val="28"/>
+                <w:szCs w:val="28"/>
+                <w:cs/>
+                <w:lang w:bidi="ta-IN"/>
+              </w:rPr>
+              <w:t>யா</w:t>
             </w:r>
             <w:r>
               <w:rPr>
@@ -931,155 +1054,39 @@
                 <w:b/>
                 <w:sz w:val="36"/>
                 <w:szCs w:val="28"/>
-                <w:lang w:val="it-IT"/>
-              </w:rPr>
-              <w:t>†</w:t>
-            </w:r>
-            <w:r>
-              <w:rPr>
-                <w:rFonts w:ascii="Latha" w:hAnsi="Latha" w:cs="Latha"/>
-                <w:sz w:val="28"/>
-                <w:szCs w:val="28"/>
-                <w:lang w:val="it-IT"/>
-              </w:rPr>
-              <w:t xml:space="preserve"> </w:t>
-            </w:r>
-            <w:r>
-              <w:rPr>
-                <w:rFonts w:ascii="Latha" w:hAnsi="Latha" w:cs="Latha"/>
-                <w:sz w:val="28"/>
-                <w:szCs w:val="28"/>
-                <w:cs/>
-                <w:lang w:bidi="ta-IN"/>
-              </w:rPr>
-              <w:t>வா</w:t>
-            </w:r>
-            <w:r>
-              <w:rPr>
-                <w:rFonts w:ascii="BRH Tamil Tab Extra" w:hAnsi="BRH Tamil Tab Extra" w:cs="Latha"/>
-                <w:b/>
-                <w:sz w:val="32"/>
-                <w:szCs w:val="28"/>
-                <w:lang w:val="it-IT"/>
+              </w:rPr>
+              <w:t>‡</w:t>
+            </w:r>
+            <w:r>
+              <w:rPr>
+                <w:rFonts w:ascii="Latha" w:hAnsi="Latha" w:cs="Latha"/>
+                <w:b/>
+                <w:bCs/>
+                <w:sz w:val="32"/>
+                <w:szCs w:val="32"/>
+                <w:cs/>
+                <w:lang w:bidi="ta-IN"/>
+              </w:rPr>
+              <w:t>:</w:t>
+            </w:r>
+            <w:r>
+              <w:rPr>
+                <w:rFonts w:ascii="Latha" w:hAnsi="Latha" w:cs="Latha"/>
+                <w:sz w:val="28"/>
+                <w:szCs w:val="28"/>
+                <w:cs/>
+                <w:lang w:bidi="ta-IN"/>
+              </w:rPr>
+              <w:t xml:space="preserve"> ஸசதே</w:t>
+            </w:r>
+            <w:r>
+              <w:rPr>
+                <w:rFonts w:ascii="BRH Tamil Tab Extra" w:hAnsi="BRH Tamil Tab Extra" w:cs="Latha"/>
+                <w:b/>
+                <w:sz w:val="32"/>
+                <w:szCs w:val="28"/>
               </w:rPr>
               <w:t>…</w:t>
-            </w:r>
-            <w:r>
-              <w:rPr>
-                <w:rFonts w:ascii="BRH Tamil Tab Extra" w:hAnsi="BRH Tamil Tab Extra" w:cs="Latha"/>
-                <w:b/>
-                <w:sz w:val="32"/>
-                <w:szCs w:val="28"/>
-                <w:highlight w:val="green"/>
-                <w:cs/>
-                <w:lang w:bidi="ta-IN"/>
-              </w:rPr>
-              <w:t>யு</w:t>
-            </w:r>
-            <w:r>
-              <w:rPr>
-                <w:rFonts w:ascii="Latha" w:hAnsi="Latha" w:cs="Latha"/>
-                <w:sz w:val="28"/>
-                <w:szCs w:val="28"/>
-                <w:cs/>
-                <w:lang w:bidi="ta-IN"/>
-              </w:rPr>
-              <w:t>ஸ்தது</w:t>
-            </w:r>
-            <w:r>
-              <w:rPr>
-                <w:rFonts w:ascii="BRH Tamil Tab Extra" w:hAnsi="BRH Tamil Tab Extra" w:cs="Latha"/>
-                <w:b/>
-                <w:sz w:val="32"/>
-                <w:szCs w:val="28"/>
-                <w:lang w:val="it-IT"/>
-              </w:rPr>
-              <w:t>…</w:t>
-            </w:r>
-            <w:r>
-              <w:rPr>
-                <w:rFonts w:ascii="Latha" w:hAnsi="Latha" w:cs="Latha"/>
-                <w:b/>
-                <w:bCs/>
-                <w:position w:val="-12"/>
-                <w:sz w:val="28"/>
-                <w:szCs w:val="28"/>
-                <w:cs/>
-                <w:lang w:bidi="ta-IN"/>
-              </w:rPr>
-              <w:t>3</w:t>
-            </w:r>
-            <w:r>
-              <w:rPr>
-                <w:rFonts w:ascii="Latha" w:hAnsi="Latha" w:cs="Latha"/>
-                <w:sz w:val="28"/>
-                <w:szCs w:val="28"/>
-                <w:cs/>
-                <w:lang w:bidi="ta-IN"/>
-              </w:rPr>
-              <w:t xml:space="preserve"> நிஷ்ட்யா</w:t>
-            </w:r>
-            <w:r>
-              <w:rPr>
-                <w:rFonts w:ascii="BRH Tamil Tab Extra" w:hAnsi="BRH Tamil Tab Extra" w:cs="Latha"/>
-                <w:b/>
-                <w:sz w:val="36"/>
-                <w:szCs w:val="28"/>
-                <w:lang w:val="it-IT"/>
-              </w:rPr>
-              <w:t>†</w:t>
-            </w:r>
-            <w:r>
-              <w:rPr>
-                <w:rFonts w:ascii="Latha" w:hAnsi="Latha" w:cs="Latha"/>
-                <w:sz w:val="28"/>
-                <w:szCs w:val="28"/>
-                <w:lang w:val="it-IT"/>
-              </w:rPr>
-              <w:t xml:space="preserve"> </w:t>
-            </w:r>
-            <w:r>
-              <w:rPr>
-                <w:rFonts w:ascii="Latha" w:hAnsi="Latha" w:cs="Latha"/>
-                <w:sz w:val="28"/>
-                <w:szCs w:val="28"/>
-                <w:cs/>
-                <w:lang w:bidi="ta-IN"/>
-              </w:rPr>
-              <w:t>ஶ்</w:t>
-            </w:r>
-            <w:r>
-              <w:rPr>
-                <w:rFonts w:ascii="Latha" w:hAnsi="Latha" w:cs="Latha"/>
-                <w:b/>
-                <w:bCs/>
-                <w:i/>
-                <w:iCs/>
-                <w:sz w:val="28"/>
-                <w:szCs w:val="28"/>
-                <w:cs/>
-                <w:lang w:bidi="ta-IN"/>
-              </w:rPr>
-              <w:t>ரு</w:t>
-            </w:r>
-            <w:r>
-              <w:rPr>
-                <w:rFonts w:ascii="Latha" w:hAnsi="Latha" w:cs="Latha"/>
-                <w:sz w:val="28"/>
-                <w:szCs w:val="28"/>
-                <w:cs/>
-                <w:lang w:bidi="ta-IN"/>
-              </w:rPr>
-              <w:t xml:space="preserve">ணோது </w:t>
-            </w:r>
-            <w:r>
-              <w:rPr>
-                <w:rFonts w:ascii="Latha" w:hAnsi="Latha" w:cs="Latha"/>
-                <w:sz w:val="28"/>
-                <w:szCs w:val="28"/>
-                <w:lang w:val="it-IT"/>
-              </w:rPr>
-              <w:t xml:space="preserve">| </w:t>
             </w:r>
           </w:p>
         </w:tc>
@@ -1717,7 +1724,7 @@
               <w:autoSpaceDN w:val="0"/>
               <w:adjustRightInd w:val="0"/>
               <w:spacing w:before="0" w:line="240" w:lineRule="auto"/>
-              <w:ind w:left="-79" w:right="437"/>
+              <w:ind w:left="-79" w:right="-5"/>
               <w:rPr>
                 <w:rFonts w:ascii="BRH Malayalam Extra" w:eastAsia="Times New Roman" w:hAnsi="BRH Malayalam Extra" w:cs="BRH Malayalam Extra"/>
                 <w:sz w:val="40"/>
@@ -4821,16 +4828,6 @@
                 <w:lang w:val="it-IT"/>
               </w:rPr>
             </w:pPr>
-            <w:r>
-              <w:rPr>
-                <w:rFonts w:ascii="BRH Devanagari Extra" w:hAnsi="BRH Devanagari Extra" w:cs="BRH Devanagari Extra"/>
-                <w:color w:val="000000"/>
-                <w:sz w:val="40"/>
-                <w:szCs w:val="40"/>
-                <w:lang w:val="it-IT"/>
-              </w:rPr>
-              <w:t xml:space="preserve"> </w:t>
-            </w:r>
             <w:r>
               <w:rPr>
                 <w:rFonts w:ascii="Latha" w:hAnsi="Latha" w:cs="Latha"/>
@@ -6967,178 +6964,187 @@
               <w:spacing w:before="0" w:line="240" w:lineRule="auto"/>
               <w:ind w:left="-79" w:right="437"/>
               <w:rPr>
-                <w:rFonts w:ascii="BRH Malayalam Extra" w:eastAsia="Times New Roman" w:hAnsi="BRH Malayalam Extra" w:cs="BRH Malayalam Extra"/>
-                <w:sz w:val="40"/>
-                <w:szCs w:val="40"/>
+                <w:rFonts w:ascii="BRH Tamil Tab Extra" w:hAnsi="BRH Tamil Tab Extra" w:cs="Latha"/>
+                <w:b/>
+                <w:sz w:val="32"/>
+                <w:szCs w:val="28"/>
+                <w:lang w:val="it-IT"/>
+              </w:rPr>
+            </w:pPr>
+            <w:r>
+              <w:rPr>
+                <w:rFonts w:ascii="Latha" w:hAnsi="Latha" w:cs="Latha"/>
+                <w:sz w:val="28"/>
+                <w:szCs w:val="28"/>
+                <w:highlight w:val="yellow"/>
+                <w:cs/>
+                <w:lang w:bidi="ta-IN"/>
+              </w:rPr>
+              <w:t>யு</w:t>
+            </w:r>
+            <w:r>
+              <w:rPr>
+                <w:rFonts w:ascii="BRH Tamil Tab Extra" w:hAnsi="BRH Tamil Tab Extra" w:cs="Latha"/>
+                <w:b/>
+                <w:sz w:val="32"/>
+                <w:szCs w:val="28"/>
+                <w:lang w:val="it-IT"/>
+              </w:rPr>
+              <w:t>…</w:t>
+            </w:r>
+            <w:r>
+              <w:rPr>
+                <w:rFonts w:ascii="Latha" w:hAnsi="Latha" w:cs="Latha"/>
+                <w:sz w:val="28"/>
+                <w:szCs w:val="28"/>
+                <w:cs/>
+                <w:lang w:bidi="ta-IN"/>
+              </w:rPr>
+              <w:t>யவ</w:t>
+            </w:r>
+            <w:r>
+              <w:rPr>
+                <w:rFonts w:ascii="BRH Tamil Tab Extra" w:hAnsi="BRH Tamil Tab Extra" w:cs="Latha"/>
+                <w:b/>
+                <w:sz w:val="32"/>
+                <w:szCs w:val="28"/>
+                <w:lang w:val="it-IT"/>
+              </w:rPr>
+              <w:t>…</w:t>
+            </w:r>
+            <w:r>
+              <w:rPr>
+                <w:rFonts w:ascii="Latha" w:hAnsi="Latha" w:cs="Latha"/>
+                <w:sz w:val="28"/>
+                <w:szCs w:val="28"/>
+                <w:cs/>
+                <w:lang w:bidi="ta-IN"/>
+              </w:rPr>
+              <w:t>தா</w:t>
+            </w:r>
+            <w:r>
+              <w:rPr>
+                <w:rFonts w:ascii="Latha" w:hAnsi="Latha" w:cs="Latha"/>
+                <w:b/>
+                <w:bCs/>
+                <w:position w:val="-12"/>
+                <w:sz w:val="28"/>
+                <w:szCs w:val="28"/>
+                <w:cs/>
+                <w:lang w:bidi="ta-IN"/>
+              </w:rPr>
+              <w:t>3</w:t>
+            </w:r>
+            <w:r>
+              <w:rPr>
+                <w:rFonts w:ascii="BRH Devanagari Extra" w:hAnsi="BRH Devanagari Extra" w:cs="Latha"/>
+                <w:b/>
+                <w:sz w:val="36"/>
+                <w:szCs w:val="28"/>
+                <w:lang w:val="it-IT"/>
+              </w:rPr>
+              <w:t>Å</w:t>
+            </w:r>
+            <w:r>
+              <w:rPr>
+                <w:rFonts w:ascii="Latha" w:hAnsi="Latha" w:cs="Latha"/>
+                <w:sz w:val="28"/>
+                <w:szCs w:val="28"/>
+                <w:cs/>
+                <w:lang w:bidi="ta-IN"/>
+              </w:rPr>
+              <w:t>ன்யா வ</w:t>
+            </w:r>
+            <w:r>
+              <w:rPr>
+                <w:rFonts w:ascii="BRH Tamil Tab Extra" w:hAnsi="BRH Tamil Tab Extra" w:cs="Latha"/>
+                <w:b/>
+                <w:sz w:val="36"/>
+                <w:szCs w:val="28"/>
+                <w:lang w:val="it-IT"/>
+              </w:rPr>
+              <w:t>†</w:t>
+            </w:r>
+            <w:r>
+              <w:rPr>
+                <w:rFonts w:ascii="Latha" w:hAnsi="Latha" w:cs="Latha"/>
+                <w:sz w:val="28"/>
+                <w:szCs w:val="28"/>
+                <w:cs/>
+                <w:lang w:bidi="ta-IN"/>
+              </w:rPr>
+              <w:t>க்ஷ</w:t>
+            </w:r>
+            <w:r>
+              <w:rPr>
+                <w:rFonts w:ascii="BRH Tamil Tab Extra" w:hAnsi="BRH Tamil Tab Extra" w:cs="Latha"/>
+                <w:b/>
+                <w:sz w:val="32"/>
+                <w:szCs w:val="28"/>
+                <w:lang w:val="it-IT"/>
+              </w:rPr>
+              <w:t>…</w:t>
+            </w:r>
+            <w:r>
+              <w:rPr>
+                <w:rFonts w:ascii="Latha" w:hAnsi="Latha" w:cs="Latha"/>
+                <w:sz w:val="28"/>
+                <w:szCs w:val="28"/>
+                <w:cs/>
+                <w:lang w:bidi="ta-IN"/>
+              </w:rPr>
+              <w:t>த்</w:t>
+            </w:r>
+            <w:r>
+              <w:rPr>
+                <w:rFonts w:ascii="Latha" w:hAnsi="Latha" w:cs="Latha"/>
+                <w:b/>
+                <w:bCs/>
+                <w:position w:val="-12"/>
+                <w:sz w:val="28"/>
+                <w:szCs w:val="28"/>
+                <w:cs/>
+                <w:lang w:bidi="ta-IN"/>
+              </w:rPr>
+              <w:t>3</w:t>
+            </w:r>
+            <w:r>
+              <w:rPr>
+                <w:rFonts w:ascii="Latha" w:hAnsi="Latha" w:cs="Latha"/>
+                <w:sz w:val="28"/>
+                <w:szCs w:val="28"/>
+                <w:lang w:val="it-IT"/>
+              </w:rPr>
+              <w:t>-</w:t>
+            </w:r>
+            <w:r>
+              <w:rPr>
+                <w:rFonts w:ascii="Latha" w:hAnsi="Latha" w:cs="Latha"/>
+                <w:sz w:val="28"/>
+                <w:szCs w:val="28"/>
+                <w:cs/>
+                <w:lang w:bidi="ta-IN"/>
+              </w:rPr>
+              <w:t>வஸு</w:t>
+            </w:r>
+            <w:r>
+              <w:rPr>
+                <w:rFonts w:ascii="BRH Tamil Tab Extra" w:hAnsi="BRH Tamil Tab Extra" w:cs="Latha"/>
+                <w:b/>
+                <w:sz w:val="32"/>
+                <w:szCs w:val="28"/>
+                <w:lang w:val="it-IT"/>
+              </w:rPr>
+              <w:t>…</w:t>
+            </w:r>
+          </w:p>
+          <w:p>
+            <w:pPr>
+              <w:pStyle w:val="NoSpacing"/>
+              <w:rPr>
                 <w:lang w:val="it-IT" w:eastAsia="en-IN" w:bidi="ml-IN"/>
               </w:rPr>
             </w:pPr>
-            <w:r>
-              <w:rPr>
-                <w:rFonts w:ascii="Latha" w:hAnsi="Latha" w:cs="Latha"/>
-                <w:sz w:val="28"/>
-                <w:szCs w:val="28"/>
-                <w:highlight w:val="yellow"/>
-                <w:cs/>
-                <w:lang w:bidi="ta-IN"/>
-              </w:rPr>
-              <w:t>யு</w:t>
-            </w:r>
-            <w:r>
-              <w:rPr>
-                <w:rFonts w:ascii="BRH Tamil Tab Extra" w:hAnsi="BRH Tamil Tab Extra" w:cs="Latha"/>
-                <w:b/>
-                <w:sz w:val="32"/>
-                <w:szCs w:val="28"/>
-                <w:lang w:val="it-IT"/>
-              </w:rPr>
-              <w:t>…</w:t>
-            </w:r>
-            <w:r>
-              <w:rPr>
-                <w:rFonts w:ascii="Latha" w:hAnsi="Latha" w:cs="Latha"/>
-                <w:sz w:val="28"/>
-                <w:szCs w:val="28"/>
-                <w:cs/>
-                <w:lang w:bidi="ta-IN"/>
-              </w:rPr>
-              <w:t>யவ</w:t>
-            </w:r>
-            <w:r>
-              <w:rPr>
-                <w:rFonts w:ascii="BRH Tamil Tab Extra" w:hAnsi="BRH Tamil Tab Extra" w:cs="Latha"/>
-                <w:b/>
-                <w:sz w:val="32"/>
-                <w:szCs w:val="28"/>
-                <w:lang w:val="it-IT"/>
-              </w:rPr>
-              <w:t>…</w:t>
-            </w:r>
-            <w:r>
-              <w:rPr>
-                <w:rFonts w:ascii="Latha" w:hAnsi="Latha" w:cs="Latha"/>
-                <w:sz w:val="28"/>
-                <w:szCs w:val="28"/>
-                <w:cs/>
-                <w:lang w:bidi="ta-IN"/>
-              </w:rPr>
-              <w:t>தா</w:t>
-            </w:r>
-            <w:r>
-              <w:rPr>
-                <w:rFonts w:ascii="Latha" w:hAnsi="Latha" w:cs="Latha"/>
-                <w:b/>
-                <w:bCs/>
-                <w:position w:val="-12"/>
-                <w:sz w:val="28"/>
-                <w:szCs w:val="28"/>
-                <w:cs/>
-                <w:lang w:bidi="ta-IN"/>
-              </w:rPr>
-              <w:t>3</w:t>
-            </w:r>
-            <w:r>
-              <w:rPr>
-                <w:rFonts w:ascii="BRH Devanagari Extra" w:hAnsi="BRH Devanagari Extra" w:cs="Latha"/>
-                <w:b/>
-                <w:sz w:val="36"/>
-                <w:szCs w:val="28"/>
-                <w:lang w:val="it-IT"/>
-              </w:rPr>
-              <w:t>Å</w:t>
-            </w:r>
-            <w:r>
-              <w:rPr>
-                <w:rFonts w:ascii="Latha" w:hAnsi="Latha" w:cs="Latha"/>
-                <w:sz w:val="28"/>
-                <w:szCs w:val="28"/>
-                <w:cs/>
-                <w:lang w:bidi="ta-IN"/>
-              </w:rPr>
-              <w:t>ன்யா வ</w:t>
-            </w:r>
-            <w:r>
-              <w:rPr>
-                <w:rFonts w:ascii="BRH Tamil Tab Extra" w:hAnsi="BRH Tamil Tab Extra" w:cs="Latha"/>
-                <w:b/>
-                <w:sz w:val="36"/>
-                <w:szCs w:val="28"/>
-                <w:lang w:val="it-IT"/>
-              </w:rPr>
-              <w:t>†</w:t>
-            </w:r>
-            <w:r>
-              <w:rPr>
-                <w:rFonts w:ascii="Latha" w:hAnsi="Latha" w:cs="Latha"/>
-                <w:sz w:val="28"/>
-                <w:szCs w:val="28"/>
-                <w:cs/>
-                <w:lang w:bidi="ta-IN"/>
-              </w:rPr>
-              <w:t>க்ஷ</w:t>
-            </w:r>
-            <w:r>
-              <w:rPr>
-                <w:rFonts w:ascii="BRH Tamil Tab Extra" w:hAnsi="BRH Tamil Tab Extra" w:cs="Latha"/>
-                <w:b/>
-                <w:sz w:val="32"/>
-                <w:szCs w:val="28"/>
-                <w:lang w:val="it-IT"/>
-              </w:rPr>
-              <w:t>…</w:t>
-            </w:r>
-            <w:r>
-              <w:rPr>
-                <w:rFonts w:ascii="Latha" w:hAnsi="Latha" w:cs="Latha"/>
-                <w:sz w:val="28"/>
-                <w:szCs w:val="28"/>
-                <w:cs/>
-                <w:lang w:bidi="ta-IN"/>
-              </w:rPr>
-              <w:t>த்</w:t>
-            </w:r>
-            <w:r>
-              <w:rPr>
-                <w:rFonts w:ascii="Latha" w:hAnsi="Latha" w:cs="Latha"/>
-                <w:b/>
-                <w:bCs/>
-                <w:position w:val="-12"/>
-                <w:sz w:val="28"/>
-                <w:szCs w:val="28"/>
-                <w:cs/>
-                <w:lang w:bidi="ta-IN"/>
-              </w:rPr>
-              <w:t>3</w:t>
-            </w:r>
-            <w:r>
-              <w:rPr>
-                <w:rFonts w:ascii="Latha" w:hAnsi="Latha" w:cs="Latha"/>
-                <w:sz w:val="28"/>
-                <w:szCs w:val="28"/>
-                <w:lang w:val="it-IT"/>
-              </w:rPr>
-              <w:t>-</w:t>
-            </w:r>
-            <w:r>
-              <w:rPr>
-                <w:rFonts w:ascii="Latha" w:hAnsi="Latha" w:cs="Latha"/>
-                <w:sz w:val="28"/>
-                <w:szCs w:val="28"/>
-                <w:cs/>
-                <w:lang w:bidi="ta-IN"/>
-              </w:rPr>
-              <w:t>வஸு</w:t>
-            </w:r>
-            <w:r>
-              <w:rPr>
-                <w:rFonts w:ascii="BRH Tamil Tab Extra" w:hAnsi="BRH Tamil Tab Extra" w:cs="Latha"/>
-                <w:b/>
-                <w:sz w:val="32"/>
-                <w:szCs w:val="28"/>
-                <w:lang w:val="it-IT"/>
-              </w:rPr>
-              <w:t>…</w:t>
-            </w:r>
           </w:p>
         </w:tc>
         <w:tc>
@@ -7313,79 +7319,6 @@
               </w:rPr>
               <w:t>-</w:t>
             </w:r>
-          </w:p>
-        </w:tc>
-      </w:tr>
-      <w:tr>
-        <w:trPr>
-          <w:trHeight w:val="929"/>
-        </w:trPr>
-        <w:tc>
-          <w:tcPr>
-            <w:tcW w:w="3168" w:type="dxa"/>
-            <w:tcBorders>
-              <w:top w:val="single" w:sz="4" w:space="0" w:color="000000"/>
-              <w:left w:val="single" w:sz="4" w:space="0" w:color="000000"/>
-              <w:bottom w:val="single" w:sz="4" w:space="0" w:color="000000"/>
-              <w:right w:val="single" w:sz="4" w:space="0" w:color="000000"/>
-            </w:tcBorders>
-          </w:tcPr>
-          <w:p>
-            <w:pPr>
-              <w:spacing w:before="0" w:line="240" w:lineRule="auto"/>
-              <w:rPr>
-                <w:b/>
-                <w:sz w:val="28"/>
-                <w:szCs w:val="28"/>
-                <w:lang w:val="it-IT"/>
-              </w:rPr>
-            </w:pPr>
-          </w:p>
-        </w:tc>
-        <w:tc>
-          <w:tcPr>
-            <w:tcW w:w="5103" w:type="dxa"/>
-            <w:tcBorders>
-              <w:top w:val="single" w:sz="4" w:space="0" w:color="000000"/>
-              <w:left w:val="single" w:sz="4" w:space="0" w:color="000000"/>
-              <w:bottom w:val="single" w:sz="4" w:space="0" w:color="000000"/>
-              <w:right w:val="single" w:sz="4" w:space="0" w:color="000000"/>
-            </w:tcBorders>
-          </w:tcPr>
-          <w:p>
-            <w:pPr>
-              <w:spacing w:before="0" w:line="240" w:lineRule="auto"/>
-              <w:rPr>
-                <w:rFonts w:ascii="BRH Tamil Tab Extra" w:hAnsi="BRH Tamil Tab Extra" w:cs="Latha"/>
-                <w:b/>
-                <w:sz w:val="32"/>
-                <w:szCs w:val="28"/>
-                <w:lang w:val="it-IT"/>
-              </w:rPr>
-            </w:pPr>
-          </w:p>
-        </w:tc>
-        <w:tc>
-          <w:tcPr>
-            <w:tcW w:w="5245" w:type="dxa"/>
-            <w:tcBorders>
-              <w:top w:val="single" w:sz="4" w:space="0" w:color="000000"/>
-              <w:left w:val="single" w:sz="4" w:space="0" w:color="000000"/>
-              <w:bottom w:val="single" w:sz="4" w:space="0" w:color="000000"/>
-              <w:right w:val="single" w:sz="4" w:space="0" w:color="000000"/>
-            </w:tcBorders>
-          </w:tcPr>
-          <w:p>
-            <w:pPr>
-              <w:spacing w:before="0" w:line="240" w:lineRule="auto"/>
-              <w:rPr>
-                <w:rFonts w:ascii="Latha" w:hAnsi="Latha" w:cs="Latha"/>
-                <w:sz w:val="28"/>
-                <w:szCs w:val="28"/>
-                <w:cs/>
-                <w:lang w:bidi="ta-IN"/>
-              </w:rPr>
-            </w:pPr>
           </w:p>
         </w:tc>
       </w:tr>
@@ -7460,7 +7393,6 @@
         </w:rPr>
         <w:t xml:space="preserve"> </w:t>
       </w:r>
-      <w:proofErr w:type="gramStart"/>
       <w:r>
         <w:rPr>
           <w:b/>
@@ -7481,7 +7413,6 @@
         </w:rPr>
         <w:t xml:space="preserve">  Book</w:t>
       </w:r>
-      <w:proofErr w:type="gramEnd"/>
       <w:r>
         <w:rPr>
           <w:b/>
@@ -7674,12 +7605,16 @@
               <w:spacing w:before="0" w:line="240" w:lineRule="auto"/>
               <w:jc w:val="center"/>
               <w:rPr>
+                <w:b/>
+                <w:bCs/>
                 <w:sz w:val="32"/>
                 <w:szCs w:val="32"/>
               </w:rPr>
             </w:pPr>
             <w:r>
               <w:rPr>
+                <w:b/>
+                <w:bCs/>
                 <w:sz w:val="32"/>
                 <w:szCs w:val="32"/>
               </w:rPr>
@@ -7691,12 +7626,16 @@
               <w:spacing w:before="0" w:line="240" w:lineRule="auto"/>
               <w:jc w:val="center"/>
               <w:rPr>
+                <w:b/>
+                <w:bCs/>
                 <w:sz w:val="32"/>
                 <w:szCs w:val="32"/>
               </w:rPr>
             </w:pPr>
             <w:r>
               <w:rPr>
+                <w:b/>
+                <w:bCs/>
                 <w:sz w:val="32"/>
                 <w:szCs w:val="32"/>
               </w:rPr>
@@ -7713,12 +7652,16 @@
               <w:spacing w:before="0" w:line="240" w:lineRule="auto"/>
               <w:jc w:val="center"/>
               <w:rPr>
+                <w:b/>
+                <w:bCs/>
                 <w:sz w:val="32"/>
                 <w:szCs w:val="32"/>
               </w:rPr>
             </w:pPr>
             <w:r>
               <w:rPr>
+                <w:b/>
+                <w:bCs/>
                 <w:sz w:val="32"/>
                 <w:szCs w:val="32"/>
               </w:rPr>
@@ -7736,12 +7679,16 @@
               <w:ind w:right="-18"/>
               <w:jc w:val="center"/>
               <w:rPr>
+                <w:b/>
+                <w:bCs/>
                 <w:sz w:val="32"/>
                 <w:szCs w:val="32"/>
               </w:rPr>
             </w:pPr>
             <w:r>
               <w:rPr>
+                <w:b/>
+                <w:bCs/>
                 <w:sz w:val="32"/>
                 <w:szCs w:val="32"/>
               </w:rPr>
@@ -7754,12 +7701,16 @@
               <w:ind w:right="-18"/>
               <w:jc w:val="center"/>
               <w:rPr>
+                <w:b/>
+                <w:bCs/>
                 <w:sz w:val="32"/>
                 <w:szCs w:val="32"/>
               </w:rPr>
             </w:pPr>
             <w:r>
               <w:rPr>
+                <w:b/>
+                <w:bCs/>
                 <w:sz w:val="32"/>
                 <w:szCs w:val="32"/>
               </w:rPr>
@@ -7782,12 +7733,16 @@
             <w:pPr>
               <w:spacing w:before="0" w:line="240" w:lineRule="auto"/>
               <w:rPr>
-                <w:sz w:val="28"/>
-                <w:szCs w:val="28"/>
-              </w:rPr>
-            </w:pPr>
-            <w:r>
-              <w:rPr>
+                <w:b/>
+                <w:bCs/>
+                <w:sz w:val="28"/>
+                <w:szCs w:val="28"/>
+              </w:rPr>
+            </w:pPr>
+            <w:r>
+              <w:rPr>
+                <w:b/>
+                <w:bCs/>
                 <w:sz w:val="28"/>
                 <w:szCs w:val="28"/>
               </w:rPr>
@@ -7798,35 +7753,36 @@
             <w:pPr>
               <w:spacing w:before="0" w:line="240" w:lineRule="auto"/>
               <w:rPr>
-                <w:sz w:val="28"/>
-                <w:szCs w:val="28"/>
-              </w:rPr>
-            </w:pPr>
-            <w:r>
-              <w:rPr>
-                <w:sz w:val="28"/>
-                <w:szCs w:val="28"/>
-              </w:rPr>
-              <w:t>4th</w:t>
-            </w:r>
-            <w:r>
-              <w:rPr>
-                <w:sz w:val="28"/>
-                <w:szCs w:val="28"/>
-              </w:rPr>
-              <w:t xml:space="preserve"> Vaakyam</w:t>
+                <w:b/>
+                <w:bCs/>
+                <w:sz w:val="28"/>
+                <w:szCs w:val="28"/>
+              </w:rPr>
+            </w:pPr>
+            <w:r>
+              <w:rPr>
+                <w:b/>
+                <w:bCs/>
+                <w:sz w:val="28"/>
+                <w:szCs w:val="28"/>
+              </w:rPr>
+              <w:t>4th Vaakyam</w:t>
             </w:r>
           </w:p>
           <w:p>
             <w:pPr>
               <w:spacing w:before="0" w:line="240" w:lineRule="auto"/>
               <w:rPr>
-                <w:sz w:val="28"/>
-                <w:szCs w:val="28"/>
-              </w:rPr>
-            </w:pPr>
-            <w:r>
-              <w:rPr>
+                <w:b/>
+                <w:bCs/>
+                <w:sz w:val="28"/>
+                <w:szCs w:val="28"/>
+              </w:rPr>
+            </w:pPr>
+            <w:r>
+              <w:rPr>
+                <w:b/>
+                <w:bCs/>
                 <w:sz w:val="28"/>
                 <w:szCs w:val="28"/>
               </w:rPr>
@@ -7834,6 +7790,8 @@
             </w:r>
             <w:r>
               <w:rPr>
+                <w:b/>
+                <w:bCs/>
                 <w:sz w:val="28"/>
                 <w:szCs w:val="28"/>
               </w:rPr>
@@ -7841,6 +7799,8 @@
             </w:r>
             <w:r>
               <w:rPr>
+                <w:b/>
+                <w:bCs/>
                 <w:sz w:val="28"/>
                 <w:szCs w:val="28"/>
               </w:rPr>
@@ -8198,12 +8158,16 @@
             <w:pPr>
               <w:spacing w:before="0" w:line="240" w:lineRule="auto"/>
               <w:rPr>
-                <w:sz w:val="28"/>
-                <w:szCs w:val="28"/>
-              </w:rPr>
-            </w:pPr>
-            <w:r>
-              <w:rPr>
+                <w:b/>
+                <w:bCs/>
+                <w:sz w:val="28"/>
+                <w:szCs w:val="28"/>
+              </w:rPr>
+            </w:pPr>
+            <w:r>
+              <w:rPr>
+                <w:b/>
+                <w:bCs/>
                 <w:sz w:val="28"/>
                 <w:szCs w:val="28"/>
               </w:rPr>
@@ -8214,46 +8178,40 @@
             <w:pPr>
               <w:spacing w:before="0" w:line="240" w:lineRule="auto"/>
               <w:rPr>
-                <w:sz w:val="28"/>
-                <w:szCs w:val="28"/>
-              </w:rPr>
-            </w:pPr>
-            <w:r>
-              <w:rPr>
-                <w:sz w:val="28"/>
-                <w:szCs w:val="28"/>
-              </w:rPr>
-              <w:t>7th</w:t>
-            </w:r>
-            <w:r>
-              <w:rPr>
-                <w:sz w:val="28"/>
-                <w:szCs w:val="28"/>
-              </w:rPr>
-              <w:t xml:space="preserve"> Vaakyam</w:t>
+                <w:b/>
+                <w:bCs/>
+                <w:sz w:val="28"/>
+                <w:szCs w:val="28"/>
+              </w:rPr>
+            </w:pPr>
+            <w:r>
+              <w:rPr>
+                <w:b/>
+                <w:bCs/>
+                <w:sz w:val="28"/>
+                <w:szCs w:val="28"/>
+              </w:rPr>
+              <w:t>7th Vaakyam</w:t>
             </w:r>
           </w:p>
           <w:p>
             <w:pPr>
               <w:spacing w:before="0" w:line="240" w:lineRule="auto"/>
               <w:rPr>
-                <w:sz w:val="28"/>
-                <w:szCs w:val="28"/>
-              </w:rPr>
-            </w:pPr>
-            <w:r>
-              <w:rPr>
-                <w:sz w:val="28"/>
-                <w:szCs w:val="28"/>
-              </w:rPr>
-              <w:t>24</w:t>
-            </w:r>
-            <w:r>
-              <w:rPr>
-                <w:sz w:val="28"/>
-                <w:szCs w:val="28"/>
-              </w:rPr>
-              <w:t>th Dasini</w:t>
+                <w:b/>
+                <w:bCs/>
+                <w:sz w:val="28"/>
+                <w:szCs w:val="28"/>
+              </w:rPr>
+            </w:pPr>
+            <w:r>
+              <w:rPr>
+                <w:b/>
+                <w:bCs/>
+                <w:sz w:val="28"/>
+                <w:szCs w:val="28"/>
+              </w:rPr>
+              <w:t>24th Dasini</w:t>
             </w:r>
           </w:p>
         </w:tc>
@@ -8756,12 +8714,16 @@
             <w:pPr>
               <w:spacing w:before="0" w:line="240" w:lineRule="auto"/>
               <w:rPr>
-                <w:sz w:val="28"/>
-                <w:szCs w:val="28"/>
-              </w:rPr>
-            </w:pPr>
-            <w:r>
-              <w:rPr>
+                <w:b/>
+                <w:bCs/>
+                <w:sz w:val="28"/>
+                <w:szCs w:val="28"/>
+              </w:rPr>
+            </w:pPr>
+            <w:r>
+              <w:rPr>
+                <w:b/>
+                <w:bCs/>
                 <w:sz w:val="28"/>
                 <w:szCs w:val="28"/>
               </w:rPr>
@@ -8773,46 +8735,40 @@
             <w:pPr>
               <w:spacing w:before="0" w:line="240" w:lineRule="auto"/>
               <w:rPr>
-                <w:sz w:val="28"/>
-                <w:szCs w:val="28"/>
-              </w:rPr>
-            </w:pPr>
-            <w:r>
-              <w:rPr>
-                <w:sz w:val="28"/>
-                <w:szCs w:val="28"/>
-              </w:rPr>
-              <w:t>6th</w:t>
-            </w:r>
-            <w:r>
-              <w:rPr>
-                <w:sz w:val="28"/>
-                <w:szCs w:val="28"/>
-              </w:rPr>
-              <w:t xml:space="preserve"> Vaakyam</w:t>
+                <w:b/>
+                <w:bCs/>
+                <w:sz w:val="28"/>
+                <w:szCs w:val="28"/>
+              </w:rPr>
+            </w:pPr>
+            <w:r>
+              <w:rPr>
+                <w:b/>
+                <w:bCs/>
+                <w:sz w:val="28"/>
+                <w:szCs w:val="28"/>
+              </w:rPr>
+              <w:t>6th Vaakyam</w:t>
             </w:r>
           </w:p>
           <w:p>
             <w:pPr>
               <w:spacing w:before="0" w:line="240" w:lineRule="auto"/>
               <w:rPr>
-                <w:sz w:val="28"/>
-                <w:szCs w:val="28"/>
-              </w:rPr>
-            </w:pPr>
-            <w:r>
-              <w:rPr>
-                <w:sz w:val="28"/>
-                <w:szCs w:val="28"/>
-              </w:rPr>
-              <w:t>26</w:t>
-            </w:r>
-            <w:r>
-              <w:rPr>
-                <w:sz w:val="28"/>
-                <w:szCs w:val="28"/>
-              </w:rPr>
-              <w:t>th Dasini</w:t>
+                <w:b/>
+                <w:bCs/>
+                <w:sz w:val="28"/>
+                <w:szCs w:val="28"/>
+              </w:rPr>
+            </w:pPr>
+            <w:r>
+              <w:rPr>
+                <w:b/>
+                <w:bCs/>
+                <w:sz w:val="28"/>
+                <w:szCs w:val="28"/>
+              </w:rPr>
+              <w:t>26th Dasini</w:t>
             </w:r>
           </w:p>
         </w:tc>
@@ -8960,19 +8916,7 @@
                 <w:szCs w:val="32"/>
                 <w:lang w:bidi="ta-IN"/>
               </w:rPr>
-              <w:t>}</w:t>
-            </w:r>
-            <w:proofErr w:type="gramStart"/>
-            <w:r>
-              <w:rPr>
-                <w:rFonts w:ascii="Latha" w:hAnsi="Latha" w:cs="Latha"/>
-                <w:b/>
-                <w:bCs/>
-                <w:sz w:val="32"/>
-                <w:szCs w:val="32"/>
-                <w:lang w:bidi="ta-IN"/>
-              </w:rPr>
-              <w:t xml:space="preserve">" </w:t>
+              <w:t xml:space="preserve">}" </w:t>
             </w:r>
             <w:r>
               <w:rPr>
@@ -8982,7 +8926,6 @@
               </w:rPr>
               <w:t xml:space="preserve"> "</w:t>
             </w:r>
-            <w:proofErr w:type="gramEnd"/>
             <w:r>
               <w:rPr>
                 <w:rFonts w:ascii="Latha" w:hAnsi="Latha" w:cs="Latha"/>
@@ -9240,19 +9183,7 @@
                 <w:szCs w:val="32"/>
                 <w:lang w:bidi="ta-IN"/>
               </w:rPr>
-              <w:t>}</w:t>
-            </w:r>
-            <w:proofErr w:type="gramStart"/>
-            <w:r>
-              <w:rPr>
-                <w:rFonts w:ascii="Latha" w:hAnsi="Latha" w:cs="Latha"/>
-                <w:b/>
-                <w:bCs/>
-                <w:sz w:val="32"/>
-                <w:szCs w:val="32"/>
-                <w:lang w:bidi="ta-IN"/>
-              </w:rPr>
-              <w:t xml:space="preserve">" </w:t>
+              <w:t xml:space="preserve">}" </w:t>
             </w:r>
             <w:r>
               <w:rPr>
@@ -9262,7 +9193,6 @@
               </w:rPr>
               <w:t xml:space="preserve"> "</w:t>
             </w:r>
-            <w:proofErr w:type="gramEnd"/>
             <w:r>
               <w:rPr>
                 <w:rFonts w:ascii="Latha" w:hAnsi="Latha" w:cs="Latha"/>
@@ -9435,12 +9365,16 @@
             <w:pPr>
               <w:spacing w:before="0" w:line="240" w:lineRule="auto"/>
               <w:rPr>
-                <w:sz w:val="28"/>
-                <w:szCs w:val="28"/>
-              </w:rPr>
-            </w:pPr>
-            <w:r>
-              <w:rPr>
+                <w:b/>
+                <w:bCs/>
+                <w:sz w:val="28"/>
+                <w:szCs w:val="28"/>
+              </w:rPr>
+            </w:pPr>
+            <w:r>
+              <w:rPr>
+                <w:b/>
+                <w:bCs/>
                 <w:sz w:val="28"/>
                 <w:szCs w:val="28"/>
               </w:rPr>
@@ -9451,46 +9385,40 @@
             <w:pPr>
               <w:spacing w:before="0" w:line="240" w:lineRule="auto"/>
               <w:rPr>
-                <w:sz w:val="28"/>
-                <w:szCs w:val="28"/>
-              </w:rPr>
-            </w:pPr>
-            <w:r>
-              <w:rPr>
-                <w:sz w:val="28"/>
-                <w:szCs w:val="28"/>
-              </w:rPr>
-              <w:t>9th</w:t>
-            </w:r>
-            <w:r>
-              <w:rPr>
-                <w:sz w:val="28"/>
-                <w:szCs w:val="28"/>
-              </w:rPr>
-              <w:t xml:space="preserve"> Vaakyam</w:t>
+                <w:b/>
+                <w:bCs/>
+                <w:sz w:val="28"/>
+                <w:szCs w:val="28"/>
+              </w:rPr>
+            </w:pPr>
+            <w:r>
+              <w:rPr>
+                <w:b/>
+                <w:bCs/>
+                <w:sz w:val="28"/>
+                <w:szCs w:val="28"/>
+              </w:rPr>
+              <w:t>9th Vaakyam</w:t>
             </w:r>
           </w:p>
           <w:p>
             <w:pPr>
               <w:spacing w:before="0"/>
               <w:rPr>
-                <w:sz w:val="28"/>
-                <w:szCs w:val="28"/>
-              </w:rPr>
-            </w:pPr>
-            <w:r>
-              <w:rPr>
-                <w:sz w:val="28"/>
-                <w:szCs w:val="28"/>
-              </w:rPr>
-              <w:t>32nd</w:t>
-            </w:r>
-            <w:r>
-              <w:rPr>
-                <w:sz w:val="28"/>
-                <w:szCs w:val="28"/>
-              </w:rPr>
-              <w:t xml:space="preserve"> Dasini</w:t>
+                <w:b/>
+                <w:bCs/>
+                <w:sz w:val="28"/>
+                <w:szCs w:val="28"/>
+              </w:rPr>
+            </w:pPr>
+            <w:r>
+              <w:rPr>
+                <w:b/>
+                <w:bCs/>
+                <w:sz w:val="28"/>
+                <w:szCs w:val="28"/>
+              </w:rPr>
+              <w:t>32nd Dasini</w:t>
             </w:r>
           </w:p>
         </w:tc>
@@ -10051,12 +9979,16 @@
             <w:pPr>
               <w:spacing w:before="0" w:line="240" w:lineRule="auto"/>
               <w:rPr>
-                <w:sz w:val="28"/>
-                <w:szCs w:val="28"/>
-              </w:rPr>
-            </w:pPr>
-            <w:r>
-              <w:rPr>
+                <w:b/>
+                <w:bCs/>
+                <w:sz w:val="28"/>
+                <w:szCs w:val="28"/>
+              </w:rPr>
+            </w:pPr>
+            <w:r>
+              <w:rPr>
+                <w:b/>
+                <w:bCs/>
                 <w:sz w:val="28"/>
                 <w:szCs w:val="28"/>
               </w:rPr>
@@ -10067,46 +9999,40 @@
             <w:pPr>
               <w:spacing w:before="0" w:line="240" w:lineRule="auto"/>
               <w:rPr>
-                <w:sz w:val="28"/>
-                <w:szCs w:val="28"/>
-              </w:rPr>
-            </w:pPr>
-            <w:r>
-              <w:rPr>
-                <w:sz w:val="28"/>
-                <w:szCs w:val="28"/>
-              </w:rPr>
-              <w:t>3rd</w:t>
-            </w:r>
-            <w:r>
-              <w:rPr>
-                <w:sz w:val="28"/>
-                <w:szCs w:val="28"/>
-              </w:rPr>
-              <w:t xml:space="preserve"> Vaakyam</w:t>
+                <w:b/>
+                <w:bCs/>
+                <w:sz w:val="28"/>
+                <w:szCs w:val="28"/>
+              </w:rPr>
+            </w:pPr>
+            <w:r>
+              <w:rPr>
+                <w:b/>
+                <w:bCs/>
+                <w:sz w:val="28"/>
+                <w:szCs w:val="28"/>
+              </w:rPr>
+              <w:t>3rd Vaakyam</w:t>
             </w:r>
           </w:p>
           <w:p>
             <w:pPr>
               <w:spacing w:before="0"/>
               <w:rPr>
-                <w:sz w:val="28"/>
-                <w:szCs w:val="28"/>
-              </w:rPr>
-            </w:pPr>
-            <w:r>
-              <w:rPr>
-                <w:sz w:val="28"/>
-                <w:szCs w:val="28"/>
-              </w:rPr>
-              <w:t xml:space="preserve">33rd </w:t>
-            </w:r>
-            <w:r>
-              <w:rPr>
-                <w:sz w:val="28"/>
-                <w:szCs w:val="28"/>
-              </w:rPr>
-              <w:t>Dasini</w:t>
+                <w:b/>
+                <w:bCs/>
+                <w:sz w:val="28"/>
+                <w:szCs w:val="28"/>
+              </w:rPr>
+            </w:pPr>
+            <w:r>
+              <w:rPr>
+                <w:b/>
+                <w:bCs/>
+                <w:sz w:val="28"/>
+                <w:szCs w:val="28"/>
+              </w:rPr>
+              <w:t>33rd Dasini</w:t>
             </w:r>
           </w:p>
         </w:tc>
@@ -10455,12 +10381,16 @@
             <w:pPr>
               <w:spacing w:before="0" w:line="240" w:lineRule="auto"/>
               <w:rPr>
-                <w:sz w:val="28"/>
-                <w:szCs w:val="28"/>
-              </w:rPr>
-            </w:pPr>
-            <w:r>
-              <w:rPr>
+                <w:b/>
+                <w:bCs/>
+                <w:sz w:val="28"/>
+                <w:szCs w:val="28"/>
+              </w:rPr>
+            </w:pPr>
+            <w:r>
+              <w:rPr>
+                <w:b/>
+                <w:bCs/>
                 <w:sz w:val="28"/>
                 <w:szCs w:val="28"/>
               </w:rPr>
@@ -10471,46 +10401,40 @@
             <w:pPr>
               <w:spacing w:before="0" w:line="240" w:lineRule="auto"/>
               <w:rPr>
-                <w:sz w:val="28"/>
-                <w:szCs w:val="28"/>
-              </w:rPr>
-            </w:pPr>
-            <w:r>
-              <w:rPr>
-                <w:sz w:val="28"/>
-                <w:szCs w:val="28"/>
-              </w:rPr>
-              <w:t>2nd</w:t>
-            </w:r>
-            <w:r>
-              <w:rPr>
-                <w:sz w:val="28"/>
-                <w:szCs w:val="28"/>
-              </w:rPr>
-              <w:t xml:space="preserve"> Vaakyam</w:t>
+                <w:b/>
+                <w:bCs/>
+                <w:sz w:val="28"/>
+                <w:szCs w:val="28"/>
+              </w:rPr>
+            </w:pPr>
+            <w:r>
+              <w:rPr>
+                <w:b/>
+                <w:bCs/>
+                <w:sz w:val="28"/>
+                <w:szCs w:val="28"/>
+              </w:rPr>
+              <w:t>2nd Vaakyam</w:t>
             </w:r>
           </w:p>
           <w:p>
             <w:pPr>
               <w:spacing w:before="0" w:line="240" w:lineRule="auto"/>
               <w:rPr>
-                <w:sz w:val="28"/>
-                <w:szCs w:val="28"/>
-              </w:rPr>
-            </w:pPr>
-            <w:r>
-              <w:rPr>
-                <w:sz w:val="28"/>
-                <w:szCs w:val="28"/>
-              </w:rPr>
-              <w:t xml:space="preserve">57th </w:t>
-            </w:r>
-            <w:r>
-              <w:rPr>
-                <w:sz w:val="28"/>
-                <w:szCs w:val="28"/>
-              </w:rPr>
-              <w:t>Dasini</w:t>
+                <w:b/>
+                <w:bCs/>
+                <w:sz w:val="28"/>
+                <w:szCs w:val="28"/>
+              </w:rPr>
+            </w:pPr>
+            <w:r>
+              <w:rPr>
+                <w:b/>
+                <w:bCs/>
+                <w:sz w:val="28"/>
+                <w:szCs w:val="28"/>
+              </w:rPr>
+              <w:t>57th Dasini</w:t>
             </w:r>
           </w:p>
         </w:tc>
@@ -10870,12 +10794,16 @@
             <w:pPr>
               <w:spacing w:before="0" w:line="240" w:lineRule="auto"/>
               <w:rPr>
-                <w:sz w:val="28"/>
-                <w:szCs w:val="28"/>
-              </w:rPr>
-            </w:pPr>
-            <w:r>
-              <w:rPr>
+                <w:b/>
+                <w:bCs/>
+                <w:sz w:val="28"/>
+                <w:szCs w:val="28"/>
+              </w:rPr>
+            </w:pPr>
+            <w:r>
+              <w:rPr>
+                <w:b/>
+                <w:bCs/>
                 <w:sz w:val="28"/>
                 <w:szCs w:val="28"/>
               </w:rPr>
@@ -10886,35 +10814,36 @@
             <w:pPr>
               <w:spacing w:before="0" w:line="240" w:lineRule="auto"/>
               <w:rPr>
-                <w:sz w:val="28"/>
-                <w:szCs w:val="28"/>
-              </w:rPr>
-            </w:pPr>
-            <w:r>
-              <w:rPr>
-                <w:sz w:val="28"/>
-                <w:szCs w:val="28"/>
-              </w:rPr>
-              <w:t>2nd</w:t>
-            </w:r>
-            <w:r>
-              <w:rPr>
-                <w:sz w:val="28"/>
-                <w:szCs w:val="28"/>
-              </w:rPr>
-              <w:t xml:space="preserve"> Vaakyam</w:t>
+                <w:b/>
+                <w:bCs/>
+                <w:sz w:val="28"/>
+                <w:szCs w:val="28"/>
+              </w:rPr>
+            </w:pPr>
+            <w:r>
+              <w:rPr>
+                <w:b/>
+                <w:bCs/>
+                <w:sz w:val="28"/>
+                <w:szCs w:val="28"/>
+              </w:rPr>
+              <w:t>2nd Vaakyam</w:t>
             </w:r>
           </w:p>
           <w:p>
             <w:pPr>
               <w:spacing w:before="0" w:line="240" w:lineRule="auto"/>
               <w:rPr>
-                <w:sz w:val="28"/>
-                <w:szCs w:val="28"/>
-              </w:rPr>
-            </w:pPr>
-            <w:r>
-              <w:rPr>
+                <w:b/>
+                <w:bCs/>
+                <w:sz w:val="28"/>
+                <w:szCs w:val="28"/>
+              </w:rPr>
+            </w:pPr>
+            <w:r>
+              <w:rPr>
+                <w:b/>
+                <w:bCs/>
                 <w:sz w:val="28"/>
                 <w:szCs w:val="28"/>
               </w:rPr>
@@ -10922,17 +10851,12 @@
             </w:r>
             <w:r>
               <w:rPr>
-                <w:sz w:val="28"/>
-                <w:szCs w:val="28"/>
-              </w:rPr>
-              <w:t xml:space="preserve">7th </w:t>
-            </w:r>
-            <w:r>
-              <w:rPr>
-                <w:sz w:val="28"/>
-                <w:szCs w:val="28"/>
-              </w:rPr>
-              <w:t>Dasini</w:t>
+                <w:b/>
+                <w:bCs/>
+                <w:sz w:val="28"/>
+                <w:szCs w:val="28"/>
+              </w:rPr>
+              <w:t>7th Dasini</w:t>
             </w:r>
           </w:p>
         </w:tc>
@@ -11202,12 +11126,16 @@
             <w:pPr>
               <w:spacing w:before="0" w:line="240" w:lineRule="auto"/>
               <w:rPr>
-                <w:sz w:val="28"/>
-                <w:szCs w:val="28"/>
-              </w:rPr>
-            </w:pPr>
-            <w:r>
-              <w:rPr>
+                <w:b/>
+                <w:bCs/>
+                <w:sz w:val="28"/>
+                <w:szCs w:val="28"/>
+              </w:rPr>
+            </w:pPr>
+            <w:r>
+              <w:rPr>
+                <w:b/>
+                <w:bCs/>
                 <w:sz w:val="28"/>
                 <w:szCs w:val="28"/>
               </w:rPr>
@@ -11218,46 +11146,40 @@
             <w:pPr>
               <w:spacing w:before="0" w:line="240" w:lineRule="auto"/>
               <w:rPr>
-                <w:sz w:val="28"/>
-                <w:szCs w:val="28"/>
-              </w:rPr>
-            </w:pPr>
-            <w:r>
-              <w:rPr>
-                <w:sz w:val="28"/>
-                <w:szCs w:val="28"/>
-              </w:rPr>
-              <w:t>1st</w:t>
-            </w:r>
-            <w:r>
-              <w:rPr>
-                <w:sz w:val="28"/>
-                <w:szCs w:val="28"/>
-              </w:rPr>
-              <w:t xml:space="preserve"> Vaakyam</w:t>
+                <w:b/>
+                <w:bCs/>
+                <w:sz w:val="28"/>
+                <w:szCs w:val="28"/>
+              </w:rPr>
+            </w:pPr>
+            <w:r>
+              <w:rPr>
+                <w:b/>
+                <w:bCs/>
+                <w:sz w:val="28"/>
+                <w:szCs w:val="28"/>
+              </w:rPr>
+              <w:t>1st Vaakyam</w:t>
             </w:r>
           </w:p>
           <w:p>
             <w:pPr>
               <w:spacing w:before="0" w:line="240" w:lineRule="auto"/>
               <w:rPr>
-                <w:sz w:val="28"/>
-                <w:szCs w:val="28"/>
-              </w:rPr>
-            </w:pPr>
-            <w:r>
-              <w:rPr>
-                <w:sz w:val="28"/>
-                <w:szCs w:val="28"/>
-              </w:rPr>
-              <w:t xml:space="preserve">38th </w:t>
-            </w:r>
-            <w:r>
-              <w:rPr>
-                <w:sz w:val="28"/>
-                <w:szCs w:val="28"/>
-              </w:rPr>
-              <w:t>Dasini</w:t>
+                <w:b/>
+                <w:bCs/>
+                <w:sz w:val="28"/>
+                <w:szCs w:val="28"/>
+              </w:rPr>
+            </w:pPr>
+            <w:r>
+              <w:rPr>
+                <w:b/>
+                <w:bCs/>
+                <w:sz w:val="28"/>
+                <w:szCs w:val="28"/>
+              </w:rPr>
+              <w:t>38th Dasini</w:t>
             </w:r>
           </w:p>
         </w:tc>
@@ -11582,12 +11504,16 @@
             <w:pPr>
               <w:spacing w:before="0" w:line="240" w:lineRule="auto"/>
               <w:rPr>
-                <w:sz w:val="28"/>
-                <w:szCs w:val="28"/>
-              </w:rPr>
-            </w:pPr>
-            <w:r>
-              <w:rPr>
+                <w:b/>
+                <w:bCs/>
+                <w:sz w:val="28"/>
+                <w:szCs w:val="28"/>
+              </w:rPr>
+            </w:pPr>
+            <w:r>
+              <w:rPr>
+                <w:b/>
+                <w:bCs/>
                 <w:sz w:val="28"/>
                 <w:szCs w:val="28"/>
               </w:rPr>
@@ -11598,46 +11524,40 @@
             <w:pPr>
               <w:spacing w:before="0" w:line="240" w:lineRule="auto"/>
               <w:rPr>
-                <w:sz w:val="28"/>
-                <w:szCs w:val="28"/>
-              </w:rPr>
-            </w:pPr>
-            <w:r>
-              <w:rPr>
-                <w:sz w:val="28"/>
-                <w:szCs w:val="28"/>
-              </w:rPr>
-              <w:t>2nd</w:t>
-            </w:r>
-            <w:r>
-              <w:rPr>
-                <w:sz w:val="28"/>
-                <w:szCs w:val="28"/>
-              </w:rPr>
-              <w:t xml:space="preserve"> Vaakyam</w:t>
+                <w:b/>
+                <w:bCs/>
+                <w:sz w:val="28"/>
+                <w:szCs w:val="28"/>
+              </w:rPr>
+            </w:pPr>
+            <w:r>
+              <w:rPr>
+                <w:b/>
+                <w:bCs/>
+                <w:sz w:val="28"/>
+                <w:szCs w:val="28"/>
+              </w:rPr>
+              <w:t>2nd Vaakyam</w:t>
             </w:r>
           </w:p>
           <w:p>
             <w:pPr>
               <w:spacing w:before="0" w:line="240" w:lineRule="auto"/>
               <w:rPr>
-                <w:sz w:val="28"/>
-                <w:szCs w:val="28"/>
-              </w:rPr>
-            </w:pPr>
-            <w:r>
-              <w:rPr>
-                <w:sz w:val="28"/>
-                <w:szCs w:val="28"/>
-              </w:rPr>
-              <w:t xml:space="preserve">76th </w:t>
-            </w:r>
-            <w:r>
-              <w:rPr>
-                <w:sz w:val="28"/>
-                <w:szCs w:val="28"/>
-              </w:rPr>
-              <w:t>Dasini</w:t>
+                <w:b/>
+                <w:bCs/>
+                <w:sz w:val="28"/>
+                <w:szCs w:val="28"/>
+              </w:rPr>
+            </w:pPr>
+            <w:r>
+              <w:rPr>
+                <w:b/>
+                <w:bCs/>
+                <w:sz w:val="28"/>
+                <w:szCs w:val="28"/>
+              </w:rPr>
+              <w:t>76th Dasini</w:t>
             </w:r>
           </w:p>
         </w:tc>
@@ -12091,12 +12011,16 @@
             <w:pPr>
               <w:spacing w:before="0" w:line="240" w:lineRule="auto"/>
               <w:rPr>
-                <w:sz w:val="28"/>
-                <w:szCs w:val="28"/>
-              </w:rPr>
-            </w:pPr>
-            <w:r>
-              <w:rPr>
+                <w:b/>
+                <w:bCs/>
+                <w:sz w:val="28"/>
+                <w:szCs w:val="28"/>
+              </w:rPr>
+            </w:pPr>
+            <w:r>
+              <w:rPr>
+                <w:b/>
+                <w:bCs/>
                 <w:sz w:val="28"/>
                 <w:szCs w:val="28"/>
               </w:rPr>
@@ -12108,46 +12032,40 @@
             <w:pPr>
               <w:spacing w:before="0" w:line="240" w:lineRule="auto"/>
               <w:rPr>
-                <w:sz w:val="28"/>
-                <w:szCs w:val="28"/>
-              </w:rPr>
-            </w:pPr>
-            <w:r>
-              <w:rPr>
-                <w:sz w:val="28"/>
-                <w:szCs w:val="28"/>
-              </w:rPr>
-              <w:t>5th</w:t>
-            </w:r>
-            <w:r>
-              <w:rPr>
-                <w:sz w:val="28"/>
-                <w:szCs w:val="28"/>
-              </w:rPr>
-              <w:t xml:space="preserve"> Vaakyam</w:t>
+                <w:b/>
+                <w:bCs/>
+                <w:sz w:val="28"/>
+                <w:szCs w:val="28"/>
+              </w:rPr>
+            </w:pPr>
+            <w:r>
+              <w:rPr>
+                <w:b/>
+                <w:bCs/>
+                <w:sz w:val="28"/>
+                <w:szCs w:val="28"/>
+              </w:rPr>
+              <w:t>5th Vaakyam</w:t>
             </w:r>
           </w:p>
           <w:p>
             <w:pPr>
               <w:spacing w:before="0" w:line="240" w:lineRule="auto"/>
               <w:rPr>
-                <w:sz w:val="28"/>
-                <w:szCs w:val="28"/>
-              </w:rPr>
-            </w:pPr>
-            <w:r>
-              <w:rPr>
-                <w:sz w:val="28"/>
-                <w:szCs w:val="28"/>
-              </w:rPr>
-              <w:t xml:space="preserve">83rd </w:t>
-            </w:r>
-            <w:r>
-              <w:rPr>
-                <w:sz w:val="28"/>
-                <w:szCs w:val="28"/>
-              </w:rPr>
-              <w:t>Dasini</w:t>
+                <w:b/>
+                <w:bCs/>
+                <w:sz w:val="28"/>
+                <w:szCs w:val="28"/>
+              </w:rPr>
+            </w:pPr>
+            <w:r>
+              <w:rPr>
+                <w:b/>
+                <w:bCs/>
+                <w:sz w:val="28"/>
+                <w:szCs w:val="28"/>
+              </w:rPr>
+              <w:t>83rd Dasini</w:t>
             </w:r>
           </w:p>
         </w:tc>
@@ -12427,12 +12345,16 @@
             <w:pPr>
               <w:spacing w:before="0" w:line="240" w:lineRule="auto"/>
               <w:rPr>
-                <w:sz w:val="28"/>
-                <w:szCs w:val="28"/>
-              </w:rPr>
-            </w:pPr>
-            <w:r>
-              <w:rPr>
+                <w:b/>
+                <w:bCs/>
+                <w:sz w:val="28"/>
+                <w:szCs w:val="28"/>
+              </w:rPr>
+            </w:pPr>
+            <w:r>
+              <w:rPr>
+                <w:b/>
+                <w:bCs/>
                 <w:sz w:val="28"/>
                 <w:szCs w:val="28"/>
               </w:rPr>
@@ -12443,46 +12365,40 @@
             <w:pPr>
               <w:spacing w:before="0" w:line="240" w:lineRule="auto"/>
               <w:rPr>
-                <w:sz w:val="28"/>
-                <w:szCs w:val="28"/>
-              </w:rPr>
-            </w:pPr>
-            <w:r>
-              <w:rPr>
-                <w:sz w:val="28"/>
-                <w:szCs w:val="28"/>
-              </w:rPr>
-              <w:t>8th</w:t>
-            </w:r>
-            <w:r>
-              <w:rPr>
-                <w:sz w:val="28"/>
-                <w:szCs w:val="28"/>
-              </w:rPr>
-              <w:t xml:space="preserve"> Vaakyam</w:t>
+                <w:b/>
+                <w:bCs/>
+                <w:sz w:val="28"/>
+                <w:szCs w:val="28"/>
+              </w:rPr>
+            </w:pPr>
+            <w:r>
+              <w:rPr>
+                <w:b/>
+                <w:bCs/>
+                <w:sz w:val="28"/>
+                <w:szCs w:val="28"/>
+              </w:rPr>
+              <w:t>8th Vaakyam</w:t>
             </w:r>
           </w:p>
           <w:p>
             <w:pPr>
               <w:spacing w:before="0" w:line="240" w:lineRule="auto"/>
               <w:rPr>
-                <w:sz w:val="28"/>
-                <w:szCs w:val="28"/>
-              </w:rPr>
-            </w:pPr>
-            <w:r>
-              <w:rPr>
-                <w:sz w:val="28"/>
-                <w:szCs w:val="28"/>
-              </w:rPr>
-              <w:t xml:space="preserve">21st </w:t>
-            </w:r>
-            <w:r>
-              <w:rPr>
-                <w:sz w:val="28"/>
-                <w:szCs w:val="28"/>
-              </w:rPr>
-              <w:t>Dasini</w:t>
+                <w:b/>
+                <w:bCs/>
+                <w:sz w:val="28"/>
+                <w:szCs w:val="28"/>
+              </w:rPr>
+            </w:pPr>
+            <w:r>
+              <w:rPr>
+                <w:b/>
+                <w:bCs/>
+                <w:sz w:val="28"/>
+                <w:szCs w:val="28"/>
+              </w:rPr>
+              <w:t>21st Dasini</w:t>
             </w:r>
           </w:p>
         </w:tc>
@@ -12709,12 +12625,16 @@
             <w:pPr>
               <w:spacing w:before="0" w:line="240" w:lineRule="auto"/>
               <w:rPr>
-                <w:sz w:val="28"/>
-                <w:szCs w:val="28"/>
-              </w:rPr>
-            </w:pPr>
-            <w:r>
-              <w:rPr>
+                <w:b/>
+                <w:bCs/>
+                <w:sz w:val="28"/>
+                <w:szCs w:val="28"/>
+              </w:rPr>
+            </w:pPr>
+            <w:r>
+              <w:rPr>
+                <w:b/>
+                <w:bCs/>
                 <w:sz w:val="28"/>
                 <w:szCs w:val="28"/>
               </w:rPr>
@@ -12725,46 +12645,40 @@
             <w:pPr>
               <w:spacing w:before="0" w:line="240" w:lineRule="auto"/>
               <w:rPr>
-                <w:sz w:val="28"/>
-                <w:szCs w:val="28"/>
-              </w:rPr>
-            </w:pPr>
-            <w:r>
-              <w:rPr>
-                <w:sz w:val="28"/>
-                <w:szCs w:val="28"/>
-              </w:rPr>
-              <w:t>8th</w:t>
-            </w:r>
-            <w:r>
-              <w:rPr>
-                <w:sz w:val="28"/>
-                <w:szCs w:val="28"/>
-              </w:rPr>
-              <w:t xml:space="preserve"> Vaakyam</w:t>
+                <w:b/>
+                <w:bCs/>
+                <w:sz w:val="28"/>
+                <w:szCs w:val="28"/>
+              </w:rPr>
+            </w:pPr>
+            <w:r>
+              <w:rPr>
+                <w:b/>
+                <w:bCs/>
+                <w:sz w:val="28"/>
+                <w:szCs w:val="28"/>
+              </w:rPr>
+              <w:t>8th Vaakyam</w:t>
             </w:r>
           </w:p>
           <w:p>
             <w:pPr>
               <w:spacing w:before="0" w:line="240" w:lineRule="auto"/>
               <w:rPr>
-                <w:sz w:val="28"/>
-                <w:szCs w:val="28"/>
-              </w:rPr>
-            </w:pPr>
-            <w:r>
-              <w:rPr>
-                <w:sz w:val="28"/>
-                <w:szCs w:val="28"/>
-              </w:rPr>
-              <w:t xml:space="preserve">28th </w:t>
-            </w:r>
-            <w:r>
-              <w:rPr>
-                <w:sz w:val="28"/>
-                <w:szCs w:val="28"/>
-              </w:rPr>
-              <w:t>Dasini</w:t>
+                <w:b/>
+                <w:bCs/>
+                <w:sz w:val="28"/>
+                <w:szCs w:val="28"/>
+              </w:rPr>
+            </w:pPr>
+            <w:r>
+              <w:rPr>
+                <w:b/>
+                <w:bCs/>
+                <w:sz w:val="28"/>
+                <w:szCs w:val="28"/>
+              </w:rPr>
+              <w:t>28th Dasini</w:t>
             </w:r>
           </w:p>
         </w:tc>
@@ -13163,12 +13077,16 @@
             <w:pPr>
               <w:spacing w:before="0" w:line="240" w:lineRule="auto"/>
               <w:rPr>
-                <w:sz w:val="28"/>
-                <w:szCs w:val="28"/>
-              </w:rPr>
-            </w:pPr>
-            <w:r>
-              <w:rPr>
+                <w:b/>
+                <w:bCs/>
+                <w:sz w:val="28"/>
+                <w:szCs w:val="28"/>
+              </w:rPr>
+            </w:pPr>
+            <w:r>
+              <w:rPr>
+                <w:b/>
+                <w:bCs/>
                 <w:sz w:val="28"/>
                 <w:szCs w:val="28"/>
               </w:rPr>
@@ -13179,46 +13097,40 @@
             <w:pPr>
               <w:spacing w:before="0" w:line="240" w:lineRule="auto"/>
               <w:rPr>
-                <w:sz w:val="28"/>
-                <w:szCs w:val="28"/>
-              </w:rPr>
-            </w:pPr>
-            <w:r>
-              <w:rPr>
-                <w:sz w:val="28"/>
-                <w:szCs w:val="28"/>
-              </w:rPr>
-              <w:t>10th</w:t>
-            </w:r>
-            <w:r>
-              <w:rPr>
-                <w:sz w:val="28"/>
-                <w:szCs w:val="28"/>
-              </w:rPr>
-              <w:t xml:space="preserve"> Vaakyam</w:t>
+                <w:b/>
+                <w:bCs/>
+                <w:sz w:val="28"/>
+                <w:szCs w:val="28"/>
+              </w:rPr>
+            </w:pPr>
+            <w:r>
+              <w:rPr>
+                <w:b/>
+                <w:bCs/>
+                <w:sz w:val="28"/>
+                <w:szCs w:val="28"/>
+              </w:rPr>
+              <w:t>10th Vaakyam</w:t>
             </w:r>
           </w:p>
           <w:p>
             <w:pPr>
               <w:spacing w:before="0" w:line="240" w:lineRule="auto"/>
               <w:rPr>
-                <w:sz w:val="28"/>
-                <w:szCs w:val="28"/>
-              </w:rPr>
-            </w:pPr>
-            <w:r>
-              <w:rPr>
-                <w:sz w:val="28"/>
-                <w:szCs w:val="28"/>
-              </w:rPr>
-              <w:t xml:space="preserve">28th </w:t>
-            </w:r>
-            <w:r>
-              <w:rPr>
-                <w:sz w:val="28"/>
-                <w:szCs w:val="28"/>
-              </w:rPr>
-              <w:t>Dasini</w:t>
+                <w:b/>
+                <w:bCs/>
+                <w:sz w:val="28"/>
+                <w:szCs w:val="28"/>
+              </w:rPr>
+            </w:pPr>
+            <w:r>
+              <w:rPr>
+                <w:b/>
+                <w:bCs/>
+                <w:sz w:val="28"/>
+                <w:szCs w:val="28"/>
+              </w:rPr>
+              <w:t>28th Dasini</w:t>
             </w:r>
           </w:p>
         </w:tc>
@@ -13544,12 +13456,16 @@
             <w:pPr>
               <w:spacing w:before="0" w:line="240" w:lineRule="auto"/>
               <w:rPr>
-                <w:sz w:val="28"/>
-                <w:szCs w:val="28"/>
-              </w:rPr>
-            </w:pPr>
-            <w:r>
-              <w:rPr>
+                <w:b/>
+                <w:bCs/>
+                <w:sz w:val="28"/>
+                <w:szCs w:val="28"/>
+              </w:rPr>
+            </w:pPr>
+            <w:r>
+              <w:rPr>
+                <w:b/>
+                <w:bCs/>
                 <w:sz w:val="28"/>
                 <w:szCs w:val="28"/>
               </w:rPr>
@@ -13560,46 +13476,40 @@
             <w:pPr>
               <w:spacing w:before="0" w:line="240" w:lineRule="auto"/>
               <w:rPr>
-                <w:sz w:val="28"/>
-                <w:szCs w:val="28"/>
-              </w:rPr>
-            </w:pPr>
-            <w:r>
-              <w:rPr>
-                <w:sz w:val="28"/>
-                <w:szCs w:val="28"/>
-              </w:rPr>
-              <w:t>9th</w:t>
-            </w:r>
-            <w:r>
-              <w:rPr>
-                <w:sz w:val="28"/>
-                <w:szCs w:val="28"/>
-              </w:rPr>
-              <w:t xml:space="preserve"> Vaakyam</w:t>
+                <w:b/>
+                <w:bCs/>
+                <w:sz w:val="28"/>
+                <w:szCs w:val="28"/>
+              </w:rPr>
+            </w:pPr>
+            <w:r>
+              <w:rPr>
+                <w:b/>
+                <w:bCs/>
+                <w:sz w:val="28"/>
+                <w:szCs w:val="28"/>
+              </w:rPr>
+              <w:t>9th Vaakyam</w:t>
             </w:r>
           </w:p>
           <w:p>
             <w:pPr>
               <w:spacing w:before="0" w:line="240" w:lineRule="auto"/>
               <w:rPr>
-                <w:sz w:val="28"/>
-                <w:szCs w:val="28"/>
-              </w:rPr>
-            </w:pPr>
-            <w:r>
-              <w:rPr>
-                <w:sz w:val="28"/>
-                <w:szCs w:val="28"/>
-              </w:rPr>
-              <w:t xml:space="preserve">40th </w:t>
-            </w:r>
-            <w:r>
-              <w:rPr>
-                <w:sz w:val="28"/>
-                <w:szCs w:val="28"/>
-              </w:rPr>
-              <w:t>Dasini</w:t>
+                <w:b/>
+                <w:bCs/>
+                <w:sz w:val="28"/>
+                <w:szCs w:val="28"/>
+              </w:rPr>
+            </w:pPr>
+            <w:r>
+              <w:rPr>
+                <w:b/>
+                <w:bCs/>
+                <w:sz w:val="28"/>
+                <w:szCs w:val="28"/>
+              </w:rPr>
+              <w:t>40th Dasini</w:t>
             </w:r>
           </w:p>
         </w:tc>
@@ -14280,12 +14190,16 @@
             <w:pPr>
               <w:spacing w:before="0" w:line="240" w:lineRule="auto"/>
               <w:rPr>
-                <w:sz w:val="28"/>
-                <w:szCs w:val="28"/>
-              </w:rPr>
-            </w:pPr>
-            <w:r>
-              <w:rPr>
+                <w:b/>
+                <w:bCs/>
+                <w:sz w:val="28"/>
+                <w:szCs w:val="28"/>
+              </w:rPr>
+            </w:pPr>
+            <w:r>
+              <w:rPr>
+                <w:b/>
+                <w:bCs/>
                 <w:sz w:val="28"/>
                 <w:szCs w:val="28"/>
               </w:rPr>
@@ -14296,46 +14210,40 @@
             <w:pPr>
               <w:spacing w:before="0" w:line="240" w:lineRule="auto"/>
               <w:rPr>
-                <w:sz w:val="28"/>
-                <w:szCs w:val="28"/>
-              </w:rPr>
-            </w:pPr>
-            <w:r>
-              <w:rPr>
-                <w:sz w:val="28"/>
-                <w:szCs w:val="28"/>
-              </w:rPr>
-              <w:t>Last</w:t>
-            </w:r>
-            <w:r>
-              <w:rPr>
-                <w:sz w:val="28"/>
-                <w:szCs w:val="28"/>
-              </w:rPr>
-              <w:t xml:space="preserve"> Vaakyam</w:t>
+                <w:b/>
+                <w:bCs/>
+                <w:sz w:val="28"/>
+                <w:szCs w:val="28"/>
+              </w:rPr>
+            </w:pPr>
+            <w:r>
+              <w:rPr>
+                <w:b/>
+                <w:bCs/>
+                <w:sz w:val="28"/>
+                <w:szCs w:val="28"/>
+              </w:rPr>
+              <w:t>Last Vaakyam</w:t>
             </w:r>
           </w:p>
           <w:p>
             <w:pPr>
               <w:spacing w:before="0" w:line="240" w:lineRule="auto"/>
               <w:rPr>
-                <w:sz w:val="28"/>
-                <w:szCs w:val="28"/>
-              </w:rPr>
-            </w:pPr>
-            <w:r>
-              <w:rPr>
-                <w:sz w:val="28"/>
-                <w:szCs w:val="28"/>
-              </w:rPr>
-              <w:t xml:space="preserve">6th </w:t>
-            </w:r>
-            <w:r>
-              <w:rPr>
-                <w:sz w:val="28"/>
-                <w:szCs w:val="28"/>
-              </w:rPr>
-              <w:t>Dasini</w:t>
+                <w:b/>
+                <w:bCs/>
+                <w:sz w:val="28"/>
+                <w:szCs w:val="28"/>
+              </w:rPr>
+            </w:pPr>
+            <w:r>
+              <w:rPr>
+                <w:b/>
+                <w:bCs/>
+                <w:sz w:val="28"/>
+                <w:szCs w:val="28"/>
+              </w:rPr>
+              <w:t>6th Dasini</w:t>
             </w:r>
           </w:p>
         </w:tc>
@@ -14602,12 +14510,16 @@
             <w:pPr>
               <w:spacing w:before="0" w:line="240" w:lineRule="auto"/>
               <w:rPr>
-                <w:sz w:val="28"/>
-                <w:szCs w:val="28"/>
-              </w:rPr>
-            </w:pPr>
-            <w:r>
-              <w:rPr>
+                <w:b/>
+                <w:bCs/>
+                <w:sz w:val="28"/>
+                <w:szCs w:val="28"/>
+              </w:rPr>
+            </w:pPr>
+            <w:r>
+              <w:rPr>
+                <w:b/>
+                <w:bCs/>
                 <w:sz w:val="28"/>
                 <w:szCs w:val="28"/>
               </w:rPr>
@@ -14618,12 +14530,16 @@
             <w:pPr>
               <w:spacing w:before="0" w:line="240" w:lineRule="auto"/>
               <w:rPr>
-                <w:sz w:val="28"/>
-                <w:szCs w:val="28"/>
-              </w:rPr>
-            </w:pPr>
-            <w:r>
-              <w:rPr>
+                <w:b/>
+                <w:bCs/>
+                <w:sz w:val="28"/>
+                <w:szCs w:val="28"/>
+              </w:rPr>
+            </w:pPr>
+            <w:r>
+              <w:rPr>
+                <w:b/>
+                <w:bCs/>
                 <w:sz w:val="28"/>
                 <w:szCs w:val="28"/>
               </w:rPr>
@@ -14640,6 +14556,8 @@
             </w:pPr>
             <w:r>
               <w:rPr>
+                <w:b/>
+                <w:bCs/>
                 <w:sz w:val="28"/>
                 <w:szCs w:val="28"/>
               </w:rPr>
@@ -15088,7 +15006,6 @@
         </w:rPr>
         <w:t xml:space="preserve"> </w:t>
       </w:r>
-      <w:proofErr w:type="gramStart"/>
       <w:r>
         <w:rPr>
           <w:b/>
@@ -15109,7 +15026,6 @@
         </w:rPr>
         <w:t xml:space="preserve">  Book</w:t>
       </w:r>
-      <w:proofErr w:type="gramEnd"/>
       <w:r>
         <w:rPr>
           <w:b/>
@@ -15307,12 +15223,16 @@
               <w:spacing w:before="0" w:line="240" w:lineRule="auto"/>
               <w:jc w:val="center"/>
               <w:rPr>
+                <w:b/>
+                <w:bCs/>
                 <w:sz w:val="32"/>
                 <w:szCs w:val="32"/>
               </w:rPr>
             </w:pPr>
             <w:r>
               <w:rPr>
+                <w:b/>
+                <w:bCs/>
                 <w:sz w:val="32"/>
                 <w:szCs w:val="32"/>
               </w:rPr>
@@ -15324,12 +15244,16 @@
               <w:spacing w:before="0" w:line="240" w:lineRule="auto"/>
               <w:jc w:val="center"/>
               <w:rPr>
+                <w:b/>
+                <w:bCs/>
                 <w:sz w:val="32"/>
                 <w:szCs w:val="32"/>
               </w:rPr>
             </w:pPr>
             <w:r>
               <w:rPr>
+                <w:b/>
+                <w:bCs/>
                 <w:sz w:val="32"/>
                 <w:szCs w:val="32"/>
               </w:rPr>
@@ -15346,12 +15270,16 @@
               <w:spacing w:before="0" w:line="240" w:lineRule="auto"/>
               <w:jc w:val="center"/>
               <w:rPr>
+                <w:b/>
+                <w:bCs/>
                 <w:sz w:val="32"/>
                 <w:szCs w:val="32"/>
               </w:rPr>
             </w:pPr>
             <w:r>
               <w:rPr>
+                <w:b/>
+                <w:bCs/>
                 <w:sz w:val="32"/>
                 <w:szCs w:val="32"/>
               </w:rPr>
@@ -15369,12 +15297,16 @@
               <w:ind w:right="-18"/>
               <w:jc w:val="center"/>
               <w:rPr>
+                <w:b/>
+                <w:bCs/>
                 <w:sz w:val="32"/>
                 <w:szCs w:val="32"/>
               </w:rPr>
             </w:pPr>
             <w:r>
               <w:rPr>
+                <w:b/>
+                <w:bCs/>
                 <w:sz w:val="32"/>
                 <w:szCs w:val="32"/>
               </w:rPr>
@@ -15387,12 +15319,16 @@
               <w:ind w:right="-18"/>
               <w:jc w:val="center"/>
               <w:rPr>
+                <w:b/>
+                <w:bCs/>
                 <w:sz w:val="32"/>
                 <w:szCs w:val="32"/>
               </w:rPr>
             </w:pPr>
             <w:r>
               <w:rPr>
+                <w:b/>
+                <w:bCs/>
                 <w:sz w:val="32"/>
                 <w:szCs w:val="32"/>
               </w:rPr>
@@ -15532,6 +15468,7 @@
       <w:pBdr>
         <w:top w:val="single" w:sz="4" w:space="1" w:color="auto"/>
       </w:pBdr>
+      <w:jc w:val="right"/>
       <w:rPr>
         <w:b/>
         <w:bCs/>
@@ -15684,6 +15621,7 @@
       <w:pBdr>
         <w:top w:val="single" w:sz="4" w:space="1" w:color="auto"/>
       </w:pBdr>
+      <w:jc w:val="right"/>
       <w:rPr>
         <w:b/>
         <w:bCs/>
@@ -15768,6 +15706,9 @@
     </w:r>
     <w:r>
       <w:tab/>
+    </w:r>
+    <w:r>
+      <w:t xml:space="preserve">  </w:t>
     </w:r>
     <w:r>
       <w:rPr>

</xml_diff>